<commit_message>
added data files and first draft of analysis
</commit_message>
<xml_diff>
--- a/CIS 527 PA 3 Research Document.docx
+++ b/CIS 527 PA 3 Research Document.docx
@@ -31,7 +31,24 @@
     <w:p/>
     <w:p>
       <w:r>
-        <w:t>Introduction</w:t>
+        <w:tab/>
+        <w:t xml:space="preserve">Our work focuses on the use of traceroute and ping to assess the accuracy of our hypotheses concerning the behavior of the packet as it travels to our target sites, and the likelihood we experience packet loss. </w:t>
+      </w:r>
+      <w:proofErr w:type="gramStart"/>
+      <w:r>
+        <w:t>Our first hypothesis,</w:t>
+      </w:r>
+      <w:proofErr w:type="gramEnd"/>
+      <w:r>
+        <w:t xml:space="preserve"> is that for sites in different countries, we would experience more frequent changes in the path to said sites when testing with traceroute. </w:t>
+      </w:r>
+      <w:proofErr w:type="gramStart"/>
+      <w:r>
+        <w:t>Our second hypothesis,</w:t>
+      </w:r>
+      <w:proofErr w:type="gramEnd"/>
+      <w:r>
+        <w:t xml:space="preserve"> is that for sites in different countries, we would experience more frequent packet loss and higher RTT on average.</w:t>
       </w:r>
     </w:p>
     <w:p/>
@@ -42,38 +59,622 @@
     </w:p>
     <w:p>
       <w:pPr>
+        <w:ind w:firstLine="720"/>
+      </w:pPr>
+      <w:r>
+        <w:t xml:space="preserve">We looked at a mixed set of sites. Four sites are located in the U.S., </w:t>
+      </w:r>
+      <w:hyperlink r:id="rId5" w:history="1">
+        <w:r>
+          <w:rPr>
+            <w:rStyle w:val="Hyperlink"/>
+          </w:rPr>
+          <w:t>www.ford.com</w:t>
+        </w:r>
+      </w:hyperlink>
+      <w:r>
+        <w:t xml:space="preserve">, </w:t>
+      </w:r>
+      <w:hyperlink r:id="rId6" w:history="1">
+        <w:r>
+          <w:rPr>
+            <w:rStyle w:val="Hyperlink"/>
+          </w:rPr>
+          <w:t>www.google.com</w:t>
+        </w:r>
+      </w:hyperlink>
+      <w:r>
+        <w:t xml:space="preserve">, </w:t>
+      </w:r>
+      <w:hyperlink r:id="rId7" w:history="1">
+        <w:r>
+          <w:rPr>
+            <w:rStyle w:val="Hyperlink"/>
+          </w:rPr>
+          <w:t>www.amazon.com</w:t>
+        </w:r>
+      </w:hyperlink>
+      <w:r>
+        <w:t xml:space="preserve">, and www.oracle.com. Six sites </w:t>
+      </w:r>
+      <w:proofErr w:type="gramStart"/>
+      <w:r>
+        <w:t>are located in</w:t>
+      </w:r>
+      <w:proofErr w:type="gramEnd"/>
+      <w:r>
+        <w:t xml:space="preserve"> different countries around the world. </w:t>
+      </w:r>
+      <w:hyperlink r:id="rId8" w:history="1">
+        <w:r>
+          <w:rPr>
+            <w:rStyle w:val="Hyperlink"/>
+          </w:rPr>
+          <w:t>www.imma.ie</w:t>
+        </w:r>
+      </w:hyperlink>
+      <w:r>
+        <w:t xml:space="preserve"> </w:t>
+      </w:r>
+      <w:proofErr w:type="gramStart"/>
+      <w:r>
+        <w:t>is located in</w:t>
+      </w:r>
+      <w:proofErr w:type="gramEnd"/>
+      <w:r>
+        <w:t xml:space="preserve"> Ireland. </w:t>
+      </w:r>
+      <w:hyperlink r:id="rId9" w:history="1">
+        <w:r>
+          <w:rPr>
+            <w:rStyle w:val="Hyperlink"/>
+          </w:rPr>
+          <w:t>www.nemox.net</w:t>
+        </w:r>
+      </w:hyperlink>
+      <w:r>
+        <w:t xml:space="preserve"> </w:t>
+      </w:r>
+      <w:proofErr w:type="gramStart"/>
+      <w:r>
+        <w:t>is located in</w:t>
+      </w:r>
+      <w:proofErr w:type="gramEnd"/>
+      <w:r>
+        <w:t xml:space="preserve"> Austria. </w:t>
+      </w:r>
+      <w:hyperlink r:id="rId10" w:history="1">
+        <w:r>
+          <w:rPr>
+            <w:rStyle w:val="Hyperlink"/>
+          </w:rPr>
+          <w:t>www.registro.br</w:t>
+        </w:r>
+      </w:hyperlink>
+      <w:r>
+        <w:t xml:space="preserve"> </w:t>
+      </w:r>
+      <w:proofErr w:type="gramStart"/>
+      <w:r>
+        <w:t>is located in</w:t>
+      </w:r>
+      <w:proofErr w:type="gramEnd"/>
+      <w:r>
+        <w:t xml:space="preserve"> Brazil. </w:t>
+      </w:r>
+      <w:hyperlink r:id="rId11" w:history="1">
+        <w:r>
+          <w:rPr>
+            <w:rStyle w:val="Hyperlink"/>
+          </w:rPr>
+          <w:t>www.network-tools.com</w:t>
+        </w:r>
+      </w:hyperlink>
+      <w:r>
+        <w:t xml:space="preserve"> </w:t>
+      </w:r>
+      <w:proofErr w:type="gramStart"/>
+      <w:r>
+        <w:t>is located in</w:t>
+      </w:r>
+      <w:proofErr w:type="gramEnd"/>
+      <w:r>
+        <w:t xml:space="preserve"> Canada, and </w:t>
+      </w:r>
+      <w:hyperlink r:id="rId12" w:history="1">
+        <w:r>
+          <w:rPr>
+            <w:rStyle w:val="Hyperlink"/>
+          </w:rPr>
+          <w:t>www.playstation.jp</w:t>
+        </w:r>
+      </w:hyperlink>
+      <w:r>
+        <w:t xml:space="preserve"> is located in Japan. We ran traceroute and ping 10 times for each site, aggregating the results for our analysis.</w:t>
+      </w:r>
+    </w:p>
+    <w:p/>
+    <w:p>
+      <w:r>
+        <w:t xml:space="preserve">Traceroute </w:t>
+      </w:r>
+      <w:r>
+        <w:t>Conclusions</w:t>
+      </w:r>
+    </w:p>
+    <w:p/>
+    <w:p>
+      <w:r>
+        <w:t>Traceroute Learnings</w:t>
+      </w:r>
+    </w:p>
+    <w:p/>
+    <w:p>
+      <w:r>
+        <w:t>Ping Conclusions</w:t>
+      </w:r>
+    </w:p>
+    <w:p>
+      <w:pPr>
         <w:pStyle w:val="ListParagraph"/>
         <w:numPr>
           <w:ilvl w:val="0"/>
-          <w:numId w:val="3"/>
-        </w:numPr>
-      </w:pPr>
-      <w:r>
-        <w:t>Testing Time Frame: 11/</w:t>
+          <w:numId w:val="4"/>
+        </w:numPr>
+      </w:pPr>
+      <w:r>
+        <w:t xml:space="preserve">Looking first at loss rate, the results do not suggest sites located on other countries necessarily experience </w:t>
+      </w:r>
+      <w:r>
+        <w:t>more frequent</w:t>
+      </w:r>
+      <w:r>
+        <w:t xml:space="preserve"> loss rates. For 8 of the sites, the loss rate was NO LOSS. This included the four sites in the U.S., </w:t>
+      </w:r>
+      <w:hyperlink r:id="rId13" w:history="1">
+        <w:r>
+          <w:rPr>
+            <w:rStyle w:val="Hyperlink"/>
+          </w:rPr>
+          <w:t>www.google.com</w:t>
+        </w:r>
+      </w:hyperlink>
+      <w:r>
+        <w:t xml:space="preserve">, </w:t>
+      </w:r>
+      <w:hyperlink r:id="rId14" w:history="1">
+        <w:r>
+          <w:rPr>
+            <w:rStyle w:val="Hyperlink"/>
+          </w:rPr>
+          <w:t>www.ford.com</w:t>
+        </w:r>
+      </w:hyperlink>
+      <w:r>
+        <w:t xml:space="preserve">, </w:t>
+      </w:r>
+      <w:hyperlink r:id="rId15" w:history="1">
+        <w:r>
+          <w:rPr>
+            <w:rStyle w:val="Hyperlink"/>
+          </w:rPr>
+          <w:t>www.amazon.com</w:t>
+        </w:r>
+      </w:hyperlink>
+      <w:r>
+        <w:t xml:space="preserve">, and </w:t>
+      </w:r>
+      <w:hyperlink r:id="rId16" w:history="1">
+        <w:r>
+          <w:rPr>
+            <w:rStyle w:val="Hyperlink"/>
+          </w:rPr>
+          <w:t>www.oracle.com</w:t>
+        </w:r>
+      </w:hyperlink>
+      <w:r>
+        <w:t>, and four sites outside of the U.S.</w:t>
+      </w:r>
+      <w:r>
+        <w:t xml:space="preserve">, </w:t>
+      </w:r>
+      <w:hyperlink r:id="rId17" w:history="1">
+        <w:r>
+          <w:rPr>
+            <w:rStyle w:val="Hyperlink"/>
+          </w:rPr>
+          <w:t>www.imma.ie</w:t>
+        </w:r>
+      </w:hyperlink>
+      <w:r>
+        <w:t xml:space="preserve">, </w:t>
+      </w:r>
+      <w:hyperlink r:id="rId18" w:history="1">
+        <w:r>
+          <w:rPr>
+            <w:rStyle w:val="Hyperlink"/>
+          </w:rPr>
+          <w:t>www.nemox.net</w:t>
+        </w:r>
+      </w:hyperlink>
+      <w:r>
+        <w:t xml:space="preserve">, </w:t>
+      </w:r>
+      <w:hyperlink r:id="rId19" w:history="1">
+        <w:r>
+          <w:rPr>
+            <w:rStyle w:val="Hyperlink"/>
+          </w:rPr>
+          <w:t>www.network-tools.com</w:t>
+        </w:r>
+      </w:hyperlink>
+      <w:r>
+        <w:t xml:space="preserve">, and </w:t>
+      </w:r>
+      <w:hyperlink r:id="rId20" w:history="1">
+        <w:r>
+          <w:rPr>
+            <w:rStyle w:val="Hyperlink"/>
+          </w:rPr>
+          <w:t>www.playstation.jp</w:t>
+        </w:r>
+      </w:hyperlink>
+      <w:r>
+        <w:t xml:space="preserve">. One site experienced major </w:t>
+      </w:r>
+      <w:proofErr w:type="gramStart"/>
+      <w:r>
+        <w:t>losses</w:t>
+      </w:r>
+      <w:proofErr w:type="gramEnd"/>
+      <w:r>
+        <w:t xml:space="preserve"> i.e. </w:t>
+      </w:r>
+      <w:hyperlink r:id="rId21" w:history="1">
+        <w:r>
+          <w:rPr>
+            <w:rStyle w:val="Hyperlink"/>
+          </w:rPr>
+          <w:t>www.ford.com.cn</w:t>
+        </w:r>
+      </w:hyperlink>
+      <w:r>
+        <w:t xml:space="preserve">, of 100%, and for this reason, should be excluded as a statistical outlier. In the future, another China site and additional readings should be taken to better inform the analysis. One site experienced significant </w:t>
+      </w:r>
+      <w:proofErr w:type="gramStart"/>
+      <w:r>
+        <w:t>losses</w:t>
+      </w:r>
+      <w:proofErr w:type="gramEnd"/>
+      <w:r>
+        <w:t xml:space="preserve">, i.e. </w:t>
+      </w:r>
+      <w:hyperlink r:id="rId22" w:history="1">
+        <w:r>
+          <w:rPr>
+            <w:rStyle w:val="Hyperlink"/>
+          </w:rPr>
+          <w:t>www.registro.br</w:t>
+        </w:r>
+      </w:hyperlink>
+      <w:r>
+        <w:t xml:space="preserve"> located in Brazil.  This could be due to </w:t>
+      </w:r>
+      <w:proofErr w:type="gramStart"/>
+      <w:r>
+        <w:t>a number</w:t>
+      </w:r>
+      <w:r>
+        <w:t xml:space="preserve"> </w:t>
+      </w:r>
+      <w:r>
+        <w:t>of</w:t>
+      </w:r>
+      <w:proofErr w:type="gramEnd"/>
+      <w:r>
+        <w:t xml:space="preserve"> factors, not excluding geographic location, internet infrastructure</w:t>
+      </w:r>
+      <w:r>
+        <w:t xml:space="preserve">, or </w:t>
+      </w:r>
+      <w:r>
+        <w:t>simply the popularity of the site.</w:t>
+      </w:r>
+    </w:p>
+    <w:p>
+      <w:pPr>
+        <w:pStyle w:val="ListParagraph"/>
+        <w:numPr>
+          <w:ilvl w:val="0"/>
+          <w:numId w:val="4"/>
+        </w:numPr>
+      </w:pPr>
+      <w:r>
+        <w:t xml:space="preserve">Looking next at RTT, the results also do not suggest sites located in other countries necessarily experience more frequent loss rates. The top three sites with the lowest avg RTT, were in order, </w:t>
+      </w:r>
+      <w:hyperlink r:id="rId23" w:history="1">
+        <w:r>
+          <w:rPr>
+            <w:rStyle w:val="Hyperlink"/>
+          </w:rPr>
+          <w:t>www.playstation.jp</w:t>
+        </w:r>
+      </w:hyperlink>
+      <w:r>
+        <w:t xml:space="preserve"> at 1.5 </w:t>
+      </w:r>
+      <w:proofErr w:type="spellStart"/>
+      <w:r>
+        <w:t>ms</w:t>
+      </w:r>
+      <w:proofErr w:type="spellEnd"/>
+      <w:r>
+        <w:t xml:space="preserve">, </w:t>
+      </w:r>
+      <w:hyperlink r:id="rId24" w:history="1">
+        <w:r>
+          <w:rPr>
+            <w:rStyle w:val="Hyperlink"/>
+          </w:rPr>
+          <w:t>www.network-tools.com</w:t>
+        </w:r>
+      </w:hyperlink>
+      <w:r>
+        <w:t xml:space="preserve"> at 1.7ms, and </w:t>
+      </w:r>
+      <w:hyperlink r:id="rId25" w:history="1">
+        <w:r>
+          <w:rPr>
+            <w:rStyle w:val="Hyperlink"/>
+          </w:rPr>
+          <w:t>www.ford.com</w:t>
+        </w:r>
+      </w:hyperlink>
+      <w:r>
+        <w:t xml:space="preserve"> at 8.9 </w:t>
+      </w:r>
+      <w:proofErr w:type="spellStart"/>
+      <w:r>
+        <w:t>ms.</w:t>
+      </w:r>
+      <w:proofErr w:type="spellEnd"/>
+      <w:r>
+        <w:t xml:space="preserve"> In fact, the four U.S. sites, had on average, 4 times higher RTT than the sites located in Japan and Canada. </w:t>
+      </w:r>
+      <w:r>
+        <w:t xml:space="preserve">Interestingly, the </w:t>
+      </w:r>
+      <w:hyperlink r:id="rId26" w:history="1">
+        <w:r>
+          <w:rPr>
+            <w:rStyle w:val="Hyperlink"/>
+          </w:rPr>
+          <w:t>www.network-tools.com</w:t>
+        </w:r>
+      </w:hyperlink>
+      <w:r>
+        <w:t xml:space="preserve"> site located in Canada had the fastest time for any North American site, even </w:t>
+      </w:r>
+      <w:r>
+        <w:lastRenderedPageBreak/>
+        <w:t xml:space="preserve">over extremely popular CDN supported sites such as google and amazon. </w:t>
+      </w:r>
+      <w:r>
+        <w:t xml:space="preserve">There is also a large gap between the </w:t>
+      </w:r>
+      <w:r>
+        <w:t>fastest avg RTT for a s</w:t>
+      </w:r>
+      <w:r>
+        <w:t xml:space="preserve">ite </w:t>
+      </w:r>
+      <w:r>
+        <w:t xml:space="preserve">and those </w:t>
+      </w:r>
+      <w:r>
+        <w:t xml:space="preserve">with the </w:t>
+      </w:r>
+      <w:r>
+        <w:t>slowest</w:t>
+      </w:r>
+      <w:r>
+        <w:t xml:space="preserve"> avg RTT. </w:t>
+      </w:r>
+      <w:hyperlink r:id="rId27" w:history="1">
+        <w:r>
+          <w:rPr>
+            <w:rStyle w:val="Hyperlink"/>
+          </w:rPr>
+          <w:t>www.registro.br</w:t>
+        </w:r>
+      </w:hyperlink>
+      <w:r>
+        <w:t xml:space="preserve">, located in Brazil, and </w:t>
+      </w:r>
+      <w:hyperlink r:id="rId28" w:history="1">
+        <w:r>
+          <w:rPr>
+            <w:rStyle w:val="Hyperlink"/>
+          </w:rPr>
+          <w:t>www.nemox.net</w:t>
+        </w:r>
+      </w:hyperlink>
+      <w:r>
+        <w:t xml:space="preserve">, located in Austria, had almost 100 times worse avg RTT, at 137 </w:t>
+      </w:r>
+      <w:proofErr w:type="spellStart"/>
+      <w:r>
+        <w:t>ms</w:t>
+      </w:r>
+      <w:proofErr w:type="spellEnd"/>
+      <w:r>
+        <w:t xml:space="preserve"> and 131 </w:t>
+      </w:r>
+      <w:proofErr w:type="spellStart"/>
+      <w:r>
+        <w:t>ms</w:t>
+      </w:r>
+      <w:proofErr w:type="spellEnd"/>
+      <w:r>
+        <w:t xml:space="preserve"> respectively.</w:t>
+      </w:r>
+      <w:r>
+        <w:t xml:space="preserve"> Location alone does not explain this variance in RTT. Japan is located approximately 6,413 mi away, while Brazil and Austria are both located approximately 4,400 miles away.</w:t>
       </w:r>
     </w:p>
     <w:p/>
     <w:p>
       <w:r>
-        <w:t>Results</w:t>
+        <w:t>Ping Learnings</w:t>
+      </w:r>
+    </w:p>
+    <w:p>
+      <w:pPr>
+        <w:pStyle w:val="ListParagraph"/>
+      </w:pPr>
+      <w:r>
+        <w:t>When looking to conduct similar work in the future, we felt a few lessons are helpful.</w:t>
+      </w:r>
+    </w:p>
+    <w:p>
+      <w:pPr>
+        <w:pStyle w:val="ListParagraph"/>
+        <w:numPr>
+          <w:ilvl w:val="0"/>
+          <w:numId w:val="5"/>
+        </w:numPr>
+      </w:pPr>
+      <w:r>
+        <w:t>First, the sites should be diverse, including differences in popularity, location, and even subject matter</w:t>
+      </w:r>
+      <w:r>
+        <w:t xml:space="preserve">, but similar along </w:t>
+      </w:r>
+      <w:r>
+        <w:t>target</w:t>
+      </w:r>
+      <w:r>
+        <w:t xml:space="preserve"> characteristics</w:t>
+      </w:r>
+      <w:r>
+        <w:t xml:space="preserve">. Critical questions arose </w:t>
+      </w:r>
+      <w:proofErr w:type="gramStart"/>
+      <w:r>
+        <w:t>e.g.</w:t>
+      </w:r>
+      <w:proofErr w:type="gramEnd"/>
+      <w:r>
+        <w:t xml:space="preserve"> should amazon.com, a popular U.S. site supported by multiple CDNs, be compared to something like </w:t>
+      </w:r>
+      <w:hyperlink r:id="rId29" w:history="1">
+        <w:r>
+          <w:rPr>
+            <w:rStyle w:val="Hyperlink"/>
+          </w:rPr>
+          <w:t>www.imma.ie</w:t>
+        </w:r>
+      </w:hyperlink>
+      <w:r>
+        <w:t xml:space="preserve">, an Irish museum site servicing a much smaller demographic. </w:t>
+      </w:r>
+      <w:r>
+        <w:t>A better analysis might focus on</w:t>
+      </w:r>
+      <w:r>
+        <w:t xml:space="preserve"> </w:t>
+      </w:r>
+      <w:r>
+        <w:t>comparing similar content with varying</w:t>
+      </w:r>
+      <w:r>
+        <w:t xml:space="preserve"> locations </w:t>
+      </w:r>
+      <w:proofErr w:type="gramStart"/>
+      <w:r>
+        <w:t>e.g.</w:t>
+      </w:r>
+      <w:proofErr w:type="gramEnd"/>
+      <w:r>
+        <w:t xml:space="preserve"> focusing on</w:t>
+      </w:r>
+      <w:r>
+        <w:t xml:space="preserve"> only famous museum sites around the world</w:t>
+      </w:r>
+    </w:p>
+    <w:p>
+      <w:pPr>
+        <w:pStyle w:val="ListParagraph"/>
+        <w:numPr>
+          <w:ilvl w:val="0"/>
+          <w:numId w:val="5"/>
+        </w:numPr>
+      </w:pPr>
+      <w:r>
+        <w:t>Second</w:t>
+      </w:r>
+      <w:r>
+        <w:t xml:space="preserve">, consideration should be given to rules and regulations relevant to the internet in each country. China is notorious for blocking popular U.S. sites </w:t>
+      </w:r>
+      <w:proofErr w:type="gramStart"/>
+      <w:r>
+        <w:t>i.e.</w:t>
+      </w:r>
+      <w:proofErr w:type="gramEnd"/>
+      <w:r>
+        <w:t xml:space="preserve"> </w:t>
+      </w:r>
+      <w:hyperlink r:id="rId30" w:history="1">
+        <w:r>
+          <w:rPr>
+            <w:rStyle w:val="Hyperlink"/>
+          </w:rPr>
+          <w:t>www.google.com</w:t>
+        </w:r>
+      </w:hyperlink>
+      <w:r>
+        <w:t xml:space="preserve"> and </w:t>
+      </w:r>
+      <w:hyperlink r:id="rId31" w:history="1">
+        <w:r>
+          <w:rPr>
+            <w:rStyle w:val="Hyperlink"/>
+          </w:rPr>
+          <w:t>www.youtube.com/</w:t>
+        </w:r>
+      </w:hyperlink>
+      <w:r>
+        <w:t xml:space="preserve">. An </w:t>
+      </w:r>
+      <w:r>
+        <w:t>interesting topic to research is if that extends to efforts to block internet traffic fr</w:t>
+      </w:r>
+      <w:r>
+        <w:t>o</w:t>
+      </w:r>
+      <w:r>
+        <w:t>m the U.S. as well</w:t>
+      </w:r>
+      <w:r>
+        <w:t>, adding difficult to analyzing said sites.</w:t>
+      </w:r>
+      <w:r>
+        <w:t xml:space="preserve"> </w:t>
       </w:r>
     </w:p>
     <w:p/>
     <w:p>
       <w:r>
-        <w:t>Conclusions</w:t>
+        <w:t>Appendix A -Traceroute Results</w:t>
       </w:r>
     </w:p>
     <w:p/>
     <w:p>
       <w:r>
-        <w:t>Learnings</w:t>
-      </w:r>
-    </w:p>
-    <w:p/>
-    <w:p>
-      <w:r>
-        <w:t>Routing Measurements</w:t>
+        <w:t xml:space="preserve">Appendix B - </w:t>
+      </w:r>
+      <w:r>
+        <w:t>Ping Results</w:t>
       </w:r>
     </w:p>
     <w:p>
@@ -81,11 +682,14 @@
         <w:pStyle w:val="ListParagraph"/>
         <w:numPr>
           <w:ilvl w:val="0"/>
-          <w:numId w:val="1"/>
-        </w:numPr>
-      </w:pPr>
-      <w:r>
-        <w:t>Target Sites</w:t>
+          <w:numId w:val="2"/>
+        </w:numPr>
+      </w:pPr>
+      <w:r>
+        <w:t>Target Classification</w:t>
+      </w:r>
+      <w:r>
+        <w:t xml:space="preserve"> Loss Rate</w:t>
       </w:r>
     </w:p>
     <w:p>
@@ -93,11 +697,23 @@
         <w:pStyle w:val="ListParagraph"/>
         <w:numPr>
           <w:ilvl w:val="1"/>
-          <w:numId w:val="1"/>
-        </w:numPr>
-      </w:pPr>
-      <w:r>
-        <w:t>ACTION ITEM: Spencer – 5 Sites</w:t>
+          <w:numId w:val="2"/>
+        </w:numPr>
+      </w:pPr>
+      <w:r>
+        <w:t>www.ford.com</w:t>
+      </w:r>
+    </w:p>
+    <w:p>
+      <w:pPr>
+        <w:pStyle w:val="ListParagraph"/>
+        <w:numPr>
+          <w:ilvl w:val="2"/>
+          <w:numId w:val="2"/>
+        </w:numPr>
+      </w:pPr>
+      <w:r>
+        <w:t>LOSS FREE</w:t>
       </w:r>
     </w:p>
     <w:p>
@@ -105,11 +721,319 @@
         <w:pStyle w:val="ListParagraph"/>
         <w:numPr>
           <w:ilvl w:val="1"/>
-          <w:numId w:val="1"/>
-        </w:numPr>
-      </w:pPr>
-      <w:r>
-        <w:t>ACTION ITEM: Daniel – 5 Sites</w:t>
+          <w:numId w:val="2"/>
+        </w:numPr>
+        <w:rPr>
+          <w:rStyle w:val="Hyperlink"/>
+          <w:color w:val="auto"/>
+          <w:u w:val="none"/>
+        </w:rPr>
+      </w:pPr>
+      <w:hyperlink r:id="rId32" w:history="1">
+        <w:r>
+          <w:rPr>
+            <w:rStyle w:val="Hyperlink"/>
+          </w:rPr>
+          <w:t>www.google.com</w:t>
+        </w:r>
+      </w:hyperlink>
+    </w:p>
+    <w:p>
+      <w:pPr>
+        <w:pStyle w:val="ListParagraph"/>
+        <w:numPr>
+          <w:ilvl w:val="2"/>
+          <w:numId w:val="2"/>
+        </w:numPr>
+        <w:rPr>
+          <w:color w:val="000000" w:themeColor="text1"/>
+        </w:rPr>
+      </w:pPr>
+      <w:r>
+        <w:rPr>
+          <w:rStyle w:val="Hyperlink"/>
+          <w:color w:val="000000" w:themeColor="text1"/>
+          <w:u w:val="none"/>
+        </w:rPr>
+        <w:t>LOSS FREE</w:t>
+      </w:r>
+    </w:p>
+    <w:p>
+      <w:pPr>
+        <w:pStyle w:val="ListParagraph"/>
+        <w:numPr>
+          <w:ilvl w:val="1"/>
+          <w:numId w:val="2"/>
+        </w:numPr>
+        <w:rPr>
+          <w:rStyle w:val="Hyperlink"/>
+          <w:color w:val="auto"/>
+          <w:u w:val="none"/>
+        </w:rPr>
+      </w:pPr>
+      <w:hyperlink r:id="rId33" w:history="1">
+        <w:r>
+          <w:rPr>
+            <w:rStyle w:val="Hyperlink"/>
+          </w:rPr>
+          <w:t>www.amazon.com</w:t>
+        </w:r>
+      </w:hyperlink>
+    </w:p>
+    <w:p>
+      <w:pPr>
+        <w:pStyle w:val="ListParagraph"/>
+        <w:numPr>
+          <w:ilvl w:val="2"/>
+          <w:numId w:val="2"/>
+        </w:numPr>
+        <w:rPr>
+          <w:color w:val="000000" w:themeColor="text1"/>
+        </w:rPr>
+      </w:pPr>
+      <w:r>
+        <w:rPr>
+          <w:rStyle w:val="Hyperlink"/>
+          <w:color w:val="000000" w:themeColor="text1"/>
+          <w:u w:val="none"/>
+        </w:rPr>
+        <w:t>LOSS FREE</w:t>
+      </w:r>
+    </w:p>
+    <w:p>
+      <w:pPr>
+        <w:pStyle w:val="ListParagraph"/>
+        <w:numPr>
+          <w:ilvl w:val="1"/>
+          <w:numId w:val="2"/>
+        </w:numPr>
+        <w:rPr>
+          <w:rStyle w:val="Hyperlink"/>
+          <w:color w:val="auto"/>
+          <w:u w:val="none"/>
+        </w:rPr>
+      </w:pPr>
+      <w:hyperlink r:id="rId34" w:history="1">
+        <w:r>
+          <w:rPr>
+            <w:rStyle w:val="Hyperlink"/>
+          </w:rPr>
+          <w:t>www.ford.com.cn</w:t>
+        </w:r>
+      </w:hyperlink>
+    </w:p>
+    <w:p>
+      <w:pPr>
+        <w:pStyle w:val="ListParagraph"/>
+        <w:numPr>
+          <w:ilvl w:val="2"/>
+          <w:numId w:val="2"/>
+        </w:numPr>
+        <w:rPr>
+          <w:color w:val="000000" w:themeColor="text1"/>
+        </w:rPr>
+      </w:pPr>
+      <w:r>
+        <w:rPr>
+          <w:rStyle w:val="Hyperlink"/>
+          <w:color w:val="000000" w:themeColor="text1"/>
+          <w:u w:val="none"/>
+        </w:rPr>
+        <w:t>MAJOR LOSSES</w:t>
+      </w:r>
+    </w:p>
+    <w:p>
+      <w:pPr>
+        <w:pStyle w:val="ListParagraph"/>
+        <w:numPr>
+          <w:ilvl w:val="1"/>
+          <w:numId w:val="2"/>
+        </w:numPr>
+      </w:pPr>
+      <w:r>
+        <w:t xml:space="preserve">www.imma.ie </w:t>
+      </w:r>
+    </w:p>
+    <w:p>
+      <w:pPr>
+        <w:pStyle w:val="ListParagraph"/>
+        <w:numPr>
+          <w:ilvl w:val="2"/>
+          <w:numId w:val="2"/>
+        </w:numPr>
+      </w:pPr>
+      <w:r>
+        <w:t>LOSS FREE</w:t>
+      </w:r>
+    </w:p>
+    <w:p>
+      <w:pPr>
+        <w:pStyle w:val="ListParagraph"/>
+        <w:numPr>
+          <w:ilvl w:val="1"/>
+          <w:numId w:val="2"/>
+        </w:numPr>
+      </w:pPr>
+      <w:r>
+        <w:t xml:space="preserve">www.nemox.net </w:t>
+      </w:r>
+    </w:p>
+    <w:p>
+      <w:pPr>
+        <w:pStyle w:val="ListParagraph"/>
+        <w:numPr>
+          <w:ilvl w:val="2"/>
+          <w:numId w:val="2"/>
+        </w:numPr>
+      </w:pPr>
+      <w:r>
+        <w:t>LOSS FREE</w:t>
+      </w:r>
+    </w:p>
+    <w:p>
+      <w:pPr>
+        <w:pStyle w:val="ListParagraph"/>
+        <w:numPr>
+          <w:ilvl w:val="1"/>
+          <w:numId w:val="2"/>
+        </w:numPr>
+      </w:pPr>
+      <w:r>
+        <w:t xml:space="preserve">www.registro.br </w:t>
+      </w:r>
+    </w:p>
+    <w:p>
+      <w:pPr>
+        <w:pStyle w:val="ListParagraph"/>
+        <w:numPr>
+          <w:ilvl w:val="2"/>
+          <w:numId w:val="2"/>
+        </w:numPr>
+      </w:pPr>
+      <w:r>
+        <w:t>SIGNIFICANT LOSSES</w:t>
+      </w:r>
+    </w:p>
+    <w:p>
+      <w:pPr>
+        <w:pStyle w:val="ListParagraph"/>
+        <w:numPr>
+          <w:ilvl w:val="1"/>
+          <w:numId w:val="2"/>
+        </w:numPr>
+        <w:rPr>
+          <w:rStyle w:val="Hyperlink"/>
+          <w:color w:val="auto"/>
+          <w:u w:val="none"/>
+        </w:rPr>
+      </w:pPr>
+      <w:hyperlink r:id="rId35" w:history="1">
+        <w:r>
+          <w:rPr>
+            <w:rStyle w:val="Hyperlink"/>
+          </w:rPr>
+          <w:t>www.network-tools.com</w:t>
+        </w:r>
+      </w:hyperlink>
+    </w:p>
+    <w:p>
+      <w:pPr>
+        <w:pStyle w:val="ListParagraph"/>
+        <w:numPr>
+          <w:ilvl w:val="2"/>
+          <w:numId w:val="2"/>
+        </w:numPr>
+      </w:pPr>
+      <w:r>
+        <w:rPr>
+          <w:rStyle w:val="Hyperlink"/>
+          <w:color w:val="000000" w:themeColor="text1"/>
+          <w:u w:val="none"/>
+        </w:rPr>
+        <w:t>LOSS FREE</w:t>
+      </w:r>
+    </w:p>
+    <w:p>
+      <w:pPr>
+        <w:pStyle w:val="ListParagraph"/>
+        <w:numPr>
+          <w:ilvl w:val="1"/>
+          <w:numId w:val="2"/>
+        </w:numPr>
+        <w:rPr>
+          <w:rStyle w:val="Hyperlink"/>
+          <w:color w:val="auto"/>
+          <w:u w:val="none"/>
+        </w:rPr>
+      </w:pPr>
+      <w:hyperlink r:id="rId36" w:history="1">
+        <w:r>
+          <w:rPr>
+            <w:rStyle w:val="Hyperlink"/>
+          </w:rPr>
+          <w:t>www.oracle.com</w:t>
+        </w:r>
+      </w:hyperlink>
+    </w:p>
+    <w:p>
+      <w:pPr>
+        <w:pStyle w:val="ListParagraph"/>
+        <w:numPr>
+          <w:ilvl w:val="2"/>
+          <w:numId w:val="2"/>
+        </w:numPr>
+        <w:rPr>
+          <w:color w:val="000000" w:themeColor="text1"/>
+        </w:rPr>
+      </w:pPr>
+      <w:r>
+        <w:rPr>
+          <w:rStyle w:val="Hyperlink"/>
+          <w:color w:val="000000" w:themeColor="text1"/>
+        </w:rPr>
+        <w:t>LOSS FREE</w:t>
+      </w:r>
+    </w:p>
+    <w:p>
+      <w:pPr>
+        <w:pStyle w:val="ListParagraph"/>
+        <w:numPr>
+          <w:ilvl w:val="1"/>
+          <w:numId w:val="2"/>
+        </w:numPr>
+        <w:rPr>
+          <w:rStyle w:val="Hyperlink"/>
+          <w:color w:val="auto"/>
+          <w:u w:val="none"/>
+        </w:rPr>
+      </w:pPr>
+      <w:hyperlink r:id="rId37" w:history="1">
+        <w:r>
+          <w:rPr>
+            <w:rStyle w:val="Hyperlink"/>
+          </w:rPr>
+          <w:t>www.playstation.jp</w:t>
+        </w:r>
+      </w:hyperlink>
+    </w:p>
+    <w:p>
+      <w:pPr>
+        <w:pStyle w:val="ListParagraph"/>
+        <w:numPr>
+          <w:ilvl w:val="2"/>
+          <w:numId w:val="2"/>
+        </w:numPr>
+        <w:rPr>
+          <w:color w:val="000000" w:themeColor="text1"/>
+        </w:rPr>
+      </w:pPr>
+      <w:r>
+        <w:rPr>
+          <w:rStyle w:val="Hyperlink"/>
+          <w:color w:val="000000" w:themeColor="text1"/>
+          <w:u w:val="none"/>
+        </w:rPr>
+        <w:t>LOSS FREE</w:t>
       </w:r>
     </w:p>
     <w:p>
@@ -117,11 +1041,12 @@
         <w:pStyle w:val="ListParagraph"/>
         <w:numPr>
           <w:ilvl w:val="0"/>
-          <w:numId w:val="1"/>
-        </w:numPr>
-      </w:pPr>
-      <w:r>
-        <w:t>Measurement Methodology</w:t>
+          <w:numId w:val="2"/>
+        </w:numPr>
+      </w:pPr>
+      <w:r>
+        <w:lastRenderedPageBreak/>
+        <w:t>Loss Plots</w:t>
       </w:r>
     </w:p>
     <w:p>
@@ -129,11 +1054,66 @@
         <w:pStyle w:val="ListParagraph"/>
         <w:numPr>
           <w:ilvl w:val="1"/>
-          <w:numId w:val="1"/>
-        </w:numPr>
-      </w:pPr>
-      <w:r>
-        <w:t>Run traceroute.sh at 9:00AM and 9:00PM</w:t>
+          <w:numId w:val="2"/>
+        </w:numPr>
+      </w:pPr>
+      <w:r>
+        <w:t xml:space="preserve">www.ford.com </w:t>
+      </w:r>
+    </w:p>
+    <w:p>
+      <w:pPr>
+        <w:pStyle w:val="ListParagraph"/>
+        <w:numPr>
+          <w:ilvl w:val="2"/>
+          <w:numId w:val="2"/>
+        </w:numPr>
+      </w:pPr>
+      <w:r>
+        <w:rPr>
+          <w:noProof/>
+        </w:rPr>
+        <w:drawing>
+          <wp:inline distT="0" distB="0" distL="0" distR="0" wp14:anchorId="0FAA2E31" wp14:editId="0AE50BFD">
+            <wp:extent cx="2969046" cy="1793799"/>
+            <wp:effectExtent l="0" t="0" r="3175" b="0"/>
+            <wp:docPr id="1" name="Picture 1" descr="Text&#10;&#10;Description automatically generated"/>
+            <wp:cNvGraphicFramePr>
+              <a:graphicFrameLocks xmlns:a="http://schemas.openxmlformats.org/drawingml/2006/main" noChangeAspect="1"/>
+            </wp:cNvGraphicFramePr>
+            <a:graphic xmlns:a="http://schemas.openxmlformats.org/drawingml/2006/main">
+              <a:graphicData uri="http://schemas.openxmlformats.org/drawingml/2006/picture">
+                <pic:pic xmlns:pic="http://schemas.openxmlformats.org/drawingml/2006/picture">
+                  <pic:nvPicPr>
+                    <pic:cNvPr id="1" name="Picture 1" descr="Text&#10;&#10;Description automatically generated"/>
+                    <pic:cNvPicPr/>
+                  </pic:nvPicPr>
+                  <pic:blipFill>
+                    <a:blip r:embed="rId38">
+                      <a:extLst>
+                        <a:ext uri="{28A0092B-C50C-407E-A947-70E740481C1C}">
+                          <a14:useLocalDpi xmlns:a14="http://schemas.microsoft.com/office/drawing/2010/main" val="0"/>
+                        </a:ext>
+                      </a:extLst>
+                    </a:blip>
+                    <a:stretch>
+                      <a:fillRect/>
+                    </a:stretch>
+                  </pic:blipFill>
+                  <pic:spPr>
+                    <a:xfrm>
+                      <a:off x="0" y="0"/>
+                      <a:ext cx="3013326" cy="1820551"/>
+                    </a:xfrm>
+                    <a:prstGeom prst="rect">
+                      <a:avLst/>
+                    </a:prstGeom>
+                  </pic:spPr>
+                </pic:pic>
+              </a:graphicData>
+            </a:graphic>
+          </wp:inline>
+        </w:drawing>
       </w:r>
     </w:p>
     <w:p>
@@ -141,11 +1121,672 @@
         <w:pStyle w:val="ListParagraph"/>
         <w:numPr>
           <w:ilvl w:val="1"/>
-          <w:numId w:val="1"/>
-        </w:numPr>
-      </w:pPr>
-      <w:r>
-        <w:t>Run ping.sh at 9:00AM and 9:00PM</w:t>
+          <w:numId w:val="2"/>
+        </w:numPr>
+        <w:rPr>
+          <w:rStyle w:val="Hyperlink"/>
+          <w:color w:val="auto"/>
+          <w:u w:val="none"/>
+        </w:rPr>
+      </w:pPr>
+      <w:hyperlink r:id="rId39" w:history="1">
+        <w:r>
+          <w:rPr>
+            <w:rStyle w:val="Hyperlink"/>
+          </w:rPr>
+          <w:t>www.google.com</w:t>
+        </w:r>
+      </w:hyperlink>
+    </w:p>
+    <w:p>
+      <w:pPr>
+        <w:pStyle w:val="ListParagraph"/>
+        <w:numPr>
+          <w:ilvl w:val="2"/>
+          <w:numId w:val="2"/>
+        </w:numPr>
+      </w:pPr>
+      <w:r>
+        <w:rPr>
+          <w:noProof/>
+        </w:rPr>
+        <w:drawing>
+          <wp:inline distT="0" distB="0" distL="0" distR="0" wp14:anchorId="1263AA95" wp14:editId="1493C03E">
+            <wp:extent cx="2969046" cy="1793799"/>
+            <wp:effectExtent l="0" t="0" r="3175" b="0"/>
+            <wp:docPr id="8" name="Picture 8" descr="Text&#10;&#10;Description automatically generated"/>
+            <wp:cNvGraphicFramePr>
+              <a:graphicFrameLocks xmlns:a="http://schemas.openxmlformats.org/drawingml/2006/main" noChangeAspect="1"/>
+            </wp:cNvGraphicFramePr>
+            <a:graphic xmlns:a="http://schemas.openxmlformats.org/drawingml/2006/main">
+              <a:graphicData uri="http://schemas.openxmlformats.org/drawingml/2006/picture">
+                <pic:pic xmlns:pic="http://schemas.openxmlformats.org/drawingml/2006/picture">
+                  <pic:nvPicPr>
+                    <pic:cNvPr id="1" name="Picture 1" descr="Text&#10;&#10;Description automatically generated"/>
+                    <pic:cNvPicPr/>
+                  </pic:nvPicPr>
+                  <pic:blipFill>
+                    <a:blip r:embed="rId38">
+                      <a:extLst>
+                        <a:ext uri="{28A0092B-C50C-407E-A947-70E740481C1C}">
+                          <a14:useLocalDpi xmlns:a14="http://schemas.microsoft.com/office/drawing/2010/main" val="0"/>
+                        </a:ext>
+                      </a:extLst>
+                    </a:blip>
+                    <a:stretch>
+                      <a:fillRect/>
+                    </a:stretch>
+                  </pic:blipFill>
+                  <pic:spPr>
+                    <a:xfrm>
+                      <a:off x="0" y="0"/>
+                      <a:ext cx="3013326" cy="1820551"/>
+                    </a:xfrm>
+                    <a:prstGeom prst="rect">
+                      <a:avLst/>
+                    </a:prstGeom>
+                  </pic:spPr>
+                </pic:pic>
+              </a:graphicData>
+            </a:graphic>
+          </wp:inline>
+        </w:drawing>
+      </w:r>
+    </w:p>
+    <w:p>
+      <w:pPr>
+        <w:pStyle w:val="ListParagraph"/>
+        <w:numPr>
+          <w:ilvl w:val="1"/>
+          <w:numId w:val="2"/>
+        </w:numPr>
+        <w:rPr>
+          <w:rStyle w:val="Hyperlink"/>
+          <w:color w:val="auto"/>
+          <w:u w:val="none"/>
+        </w:rPr>
+      </w:pPr>
+      <w:hyperlink r:id="rId40" w:history="1">
+        <w:r>
+          <w:rPr>
+            <w:rStyle w:val="Hyperlink"/>
+          </w:rPr>
+          <w:t>www.amazon.com</w:t>
+        </w:r>
+      </w:hyperlink>
+    </w:p>
+    <w:p>
+      <w:pPr>
+        <w:pStyle w:val="ListParagraph"/>
+        <w:numPr>
+          <w:ilvl w:val="2"/>
+          <w:numId w:val="2"/>
+        </w:numPr>
+      </w:pPr>
+      <w:r>
+        <w:rPr>
+          <w:noProof/>
+        </w:rPr>
+        <w:drawing>
+          <wp:inline distT="0" distB="0" distL="0" distR="0" wp14:anchorId="1719E75B" wp14:editId="57CD3F96">
+            <wp:extent cx="2969046" cy="1793799"/>
+            <wp:effectExtent l="0" t="0" r="3175" b="0"/>
+            <wp:docPr id="13" name="Picture 13" descr="Text&#10;&#10;Description automatically generated"/>
+            <wp:cNvGraphicFramePr>
+              <a:graphicFrameLocks xmlns:a="http://schemas.openxmlformats.org/drawingml/2006/main" noChangeAspect="1"/>
+            </wp:cNvGraphicFramePr>
+            <a:graphic xmlns:a="http://schemas.openxmlformats.org/drawingml/2006/main">
+              <a:graphicData uri="http://schemas.openxmlformats.org/drawingml/2006/picture">
+                <pic:pic xmlns:pic="http://schemas.openxmlformats.org/drawingml/2006/picture">
+                  <pic:nvPicPr>
+                    <pic:cNvPr id="1" name="Picture 1" descr="Text&#10;&#10;Description automatically generated"/>
+                    <pic:cNvPicPr/>
+                  </pic:nvPicPr>
+                  <pic:blipFill>
+                    <a:blip r:embed="rId38">
+                      <a:extLst>
+                        <a:ext uri="{28A0092B-C50C-407E-A947-70E740481C1C}">
+                          <a14:useLocalDpi xmlns:a14="http://schemas.microsoft.com/office/drawing/2010/main" val="0"/>
+                        </a:ext>
+                      </a:extLst>
+                    </a:blip>
+                    <a:stretch>
+                      <a:fillRect/>
+                    </a:stretch>
+                  </pic:blipFill>
+                  <pic:spPr>
+                    <a:xfrm>
+                      <a:off x="0" y="0"/>
+                      <a:ext cx="3013326" cy="1820551"/>
+                    </a:xfrm>
+                    <a:prstGeom prst="rect">
+                      <a:avLst/>
+                    </a:prstGeom>
+                  </pic:spPr>
+                </pic:pic>
+              </a:graphicData>
+            </a:graphic>
+          </wp:inline>
+        </w:drawing>
+      </w:r>
+    </w:p>
+    <w:p>
+      <w:pPr>
+        <w:pStyle w:val="ListParagraph"/>
+        <w:numPr>
+          <w:ilvl w:val="1"/>
+          <w:numId w:val="2"/>
+        </w:numPr>
+        <w:rPr>
+          <w:rStyle w:val="Hyperlink"/>
+          <w:color w:val="auto"/>
+          <w:u w:val="none"/>
+        </w:rPr>
+      </w:pPr>
+      <w:hyperlink r:id="rId41" w:history="1">
+        <w:r>
+          <w:rPr>
+            <w:rStyle w:val="Hyperlink"/>
+          </w:rPr>
+          <w:t>www.ford.com.cn</w:t>
+        </w:r>
+      </w:hyperlink>
+    </w:p>
+    <w:p>
+      <w:pPr>
+        <w:pStyle w:val="ListParagraph"/>
+        <w:numPr>
+          <w:ilvl w:val="2"/>
+          <w:numId w:val="2"/>
+        </w:numPr>
+      </w:pPr>
+      <w:r>
+        <w:rPr>
+          <w:noProof/>
+        </w:rPr>
+        <w:drawing>
+          <wp:inline distT="0" distB="0" distL="0" distR="0" wp14:anchorId="69D27451" wp14:editId="769F808D">
+            <wp:extent cx="2874708" cy="1720832"/>
+            <wp:effectExtent l="0" t="0" r="0" b="0"/>
+            <wp:docPr id="20" name="Picture 20" descr="Graphical user interface, text, application, email&#10;&#10;Description automatically generated"/>
+            <wp:cNvGraphicFramePr>
+              <a:graphicFrameLocks xmlns:a="http://schemas.openxmlformats.org/drawingml/2006/main" noChangeAspect="1"/>
+            </wp:cNvGraphicFramePr>
+            <a:graphic xmlns:a="http://schemas.openxmlformats.org/drawingml/2006/main">
+              <a:graphicData uri="http://schemas.openxmlformats.org/drawingml/2006/picture">
+                <pic:pic xmlns:pic="http://schemas.openxmlformats.org/drawingml/2006/picture">
+                  <pic:nvPicPr>
+                    <pic:cNvPr id="20" name="Picture 20" descr="Graphical user interface, text, application, email&#10;&#10;Description automatically generated"/>
+                    <pic:cNvPicPr/>
+                  </pic:nvPicPr>
+                  <pic:blipFill>
+                    <a:blip r:embed="rId42">
+                      <a:extLst>
+                        <a:ext uri="{28A0092B-C50C-407E-A947-70E740481C1C}">
+                          <a14:useLocalDpi xmlns:a14="http://schemas.microsoft.com/office/drawing/2010/main" val="0"/>
+                        </a:ext>
+                      </a:extLst>
+                    </a:blip>
+                    <a:stretch>
+                      <a:fillRect/>
+                    </a:stretch>
+                  </pic:blipFill>
+                  <pic:spPr>
+                    <a:xfrm>
+                      <a:off x="0" y="0"/>
+                      <a:ext cx="2899287" cy="1735545"/>
+                    </a:xfrm>
+                    <a:prstGeom prst="rect">
+                      <a:avLst/>
+                    </a:prstGeom>
+                  </pic:spPr>
+                </pic:pic>
+              </a:graphicData>
+            </a:graphic>
+          </wp:inline>
+        </w:drawing>
+      </w:r>
+    </w:p>
+    <w:p>
+      <w:pPr>
+        <w:pStyle w:val="ListParagraph"/>
+        <w:numPr>
+          <w:ilvl w:val="1"/>
+          <w:numId w:val="2"/>
+        </w:numPr>
+      </w:pPr>
+      <w:r>
+        <w:t xml:space="preserve">www.imma.ie </w:t>
+      </w:r>
+    </w:p>
+    <w:p>
+      <w:pPr>
+        <w:pStyle w:val="ListParagraph"/>
+        <w:numPr>
+          <w:ilvl w:val="2"/>
+          <w:numId w:val="2"/>
+        </w:numPr>
+      </w:pPr>
+      <w:r>
+        <w:rPr>
+          <w:noProof/>
+        </w:rPr>
+        <w:lastRenderedPageBreak/>
+        <w:drawing>
+          <wp:inline distT="0" distB="0" distL="0" distR="0" wp14:anchorId="2D8BE693" wp14:editId="6B19625A">
+            <wp:extent cx="2969046" cy="1793799"/>
+            <wp:effectExtent l="0" t="0" r="3175" b="0"/>
+            <wp:docPr id="14" name="Picture 14" descr="Text&#10;&#10;Description automatically generated"/>
+            <wp:cNvGraphicFramePr>
+              <a:graphicFrameLocks xmlns:a="http://schemas.openxmlformats.org/drawingml/2006/main" noChangeAspect="1"/>
+            </wp:cNvGraphicFramePr>
+            <a:graphic xmlns:a="http://schemas.openxmlformats.org/drawingml/2006/main">
+              <a:graphicData uri="http://schemas.openxmlformats.org/drawingml/2006/picture">
+                <pic:pic xmlns:pic="http://schemas.openxmlformats.org/drawingml/2006/picture">
+                  <pic:nvPicPr>
+                    <pic:cNvPr id="1" name="Picture 1" descr="Text&#10;&#10;Description automatically generated"/>
+                    <pic:cNvPicPr/>
+                  </pic:nvPicPr>
+                  <pic:blipFill>
+                    <a:blip r:embed="rId38">
+                      <a:extLst>
+                        <a:ext uri="{28A0092B-C50C-407E-A947-70E740481C1C}">
+                          <a14:useLocalDpi xmlns:a14="http://schemas.microsoft.com/office/drawing/2010/main" val="0"/>
+                        </a:ext>
+                      </a:extLst>
+                    </a:blip>
+                    <a:stretch>
+                      <a:fillRect/>
+                    </a:stretch>
+                  </pic:blipFill>
+                  <pic:spPr>
+                    <a:xfrm>
+                      <a:off x="0" y="0"/>
+                      <a:ext cx="3013326" cy="1820551"/>
+                    </a:xfrm>
+                    <a:prstGeom prst="rect">
+                      <a:avLst/>
+                    </a:prstGeom>
+                  </pic:spPr>
+                </pic:pic>
+              </a:graphicData>
+            </a:graphic>
+          </wp:inline>
+        </w:drawing>
+      </w:r>
+    </w:p>
+    <w:p>
+      <w:pPr>
+        <w:pStyle w:val="ListParagraph"/>
+        <w:numPr>
+          <w:ilvl w:val="1"/>
+          <w:numId w:val="2"/>
+        </w:numPr>
+      </w:pPr>
+      <w:r>
+        <w:t xml:space="preserve">www.nemox.net </w:t>
+      </w:r>
+    </w:p>
+    <w:p>
+      <w:pPr>
+        <w:pStyle w:val="ListParagraph"/>
+        <w:numPr>
+          <w:ilvl w:val="2"/>
+          <w:numId w:val="2"/>
+        </w:numPr>
+      </w:pPr>
+      <w:r>
+        <w:rPr>
+          <w:noProof/>
+        </w:rPr>
+        <w:drawing>
+          <wp:inline distT="0" distB="0" distL="0" distR="0" wp14:anchorId="1A45FC59" wp14:editId="09EE9669">
+            <wp:extent cx="2969046" cy="1793799"/>
+            <wp:effectExtent l="0" t="0" r="3175" b="0"/>
+            <wp:docPr id="15" name="Picture 15" descr="Text&#10;&#10;Description automatically generated"/>
+            <wp:cNvGraphicFramePr>
+              <a:graphicFrameLocks xmlns:a="http://schemas.openxmlformats.org/drawingml/2006/main" noChangeAspect="1"/>
+            </wp:cNvGraphicFramePr>
+            <a:graphic xmlns:a="http://schemas.openxmlformats.org/drawingml/2006/main">
+              <a:graphicData uri="http://schemas.openxmlformats.org/drawingml/2006/picture">
+                <pic:pic xmlns:pic="http://schemas.openxmlformats.org/drawingml/2006/picture">
+                  <pic:nvPicPr>
+                    <pic:cNvPr id="1" name="Picture 1" descr="Text&#10;&#10;Description automatically generated"/>
+                    <pic:cNvPicPr/>
+                  </pic:nvPicPr>
+                  <pic:blipFill>
+                    <a:blip r:embed="rId38">
+                      <a:extLst>
+                        <a:ext uri="{28A0092B-C50C-407E-A947-70E740481C1C}">
+                          <a14:useLocalDpi xmlns:a14="http://schemas.microsoft.com/office/drawing/2010/main" val="0"/>
+                        </a:ext>
+                      </a:extLst>
+                    </a:blip>
+                    <a:stretch>
+                      <a:fillRect/>
+                    </a:stretch>
+                  </pic:blipFill>
+                  <pic:spPr>
+                    <a:xfrm>
+                      <a:off x="0" y="0"/>
+                      <a:ext cx="3013326" cy="1820551"/>
+                    </a:xfrm>
+                    <a:prstGeom prst="rect">
+                      <a:avLst/>
+                    </a:prstGeom>
+                  </pic:spPr>
+                </pic:pic>
+              </a:graphicData>
+            </a:graphic>
+          </wp:inline>
+        </w:drawing>
+      </w:r>
+    </w:p>
+    <w:p>
+      <w:pPr>
+        <w:pStyle w:val="ListParagraph"/>
+        <w:numPr>
+          <w:ilvl w:val="1"/>
+          <w:numId w:val="2"/>
+        </w:numPr>
+      </w:pPr>
+      <w:hyperlink r:id="rId43" w:history="1">
+        <w:r>
+          <w:rPr>
+            <w:rStyle w:val="Hyperlink"/>
+          </w:rPr>
+          <w:t>www.registro.br</w:t>
+        </w:r>
+      </w:hyperlink>
+      <w:r>
+        <w:t xml:space="preserve"> </w:t>
+      </w:r>
+    </w:p>
+    <w:p>
+      <w:pPr>
+        <w:pStyle w:val="ListParagraph"/>
+        <w:numPr>
+          <w:ilvl w:val="2"/>
+          <w:numId w:val="2"/>
+        </w:numPr>
+      </w:pPr>
+      <w:r>
+        <w:rPr>
+          <w:noProof/>
+        </w:rPr>
+        <w:drawing>
+          <wp:inline distT="0" distB="0" distL="0" distR="0" wp14:anchorId="00B3854E" wp14:editId="6F56044E">
+            <wp:extent cx="2830702" cy="1707192"/>
+            <wp:effectExtent l="0" t="0" r="1905" b="0"/>
+            <wp:docPr id="19" name="Picture 19" descr="Chart, line chart&#10;&#10;Description automatically generated"/>
+            <wp:cNvGraphicFramePr>
+              <a:graphicFrameLocks xmlns:a="http://schemas.openxmlformats.org/drawingml/2006/main" noChangeAspect="1"/>
+            </wp:cNvGraphicFramePr>
+            <a:graphic xmlns:a="http://schemas.openxmlformats.org/drawingml/2006/main">
+              <a:graphicData uri="http://schemas.openxmlformats.org/drawingml/2006/picture">
+                <pic:pic xmlns:pic="http://schemas.openxmlformats.org/drawingml/2006/picture">
+                  <pic:nvPicPr>
+                    <pic:cNvPr id="19" name="Picture 19" descr="Chart, line chart&#10;&#10;Description automatically generated"/>
+                    <pic:cNvPicPr/>
+                  </pic:nvPicPr>
+                  <pic:blipFill>
+                    <a:blip r:embed="rId44">
+                      <a:extLst>
+                        <a:ext uri="{28A0092B-C50C-407E-A947-70E740481C1C}">
+                          <a14:useLocalDpi xmlns:a14="http://schemas.microsoft.com/office/drawing/2010/main" val="0"/>
+                        </a:ext>
+                      </a:extLst>
+                    </a:blip>
+                    <a:stretch>
+                      <a:fillRect/>
+                    </a:stretch>
+                  </pic:blipFill>
+                  <pic:spPr>
+                    <a:xfrm>
+                      <a:off x="0" y="0"/>
+                      <a:ext cx="2861439" cy="1725729"/>
+                    </a:xfrm>
+                    <a:prstGeom prst="rect">
+                      <a:avLst/>
+                    </a:prstGeom>
+                  </pic:spPr>
+                </pic:pic>
+              </a:graphicData>
+            </a:graphic>
+          </wp:inline>
+        </w:drawing>
+      </w:r>
+    </w:p>
+    <w:p>
+      <w:pPr>
+        <w:pStyle w:val="ListParagraph"/>
+        <w:numPr>
+          <w:ilvl w:val="1"/>
+          <w:numId w:val="2"/>
+        </w:numPr>
+        <w:rPr>
+          <w:rStyle w:val="Hyperlink"/>
+          <w:color w:val="auto"/>
+          <w:u w:val="none"/>
+        </w:rPr>
+      </w:pPr>
+      <w:hyperlink r:id="rId45" w:history="1">
+        <w:r>
+          <w:rPr>
+            <w:rStyle w:val="Hyperlink"/>
+          </w:rPr>
+          <w:t>www.network-tools.com</w:t>
+        </w:r>
+      </w:hyperlink>
+    </w:p>
+    <w:p>
+      <w:pPr>
+        <w:pStyle w:val="ListParagraph"/>
+        <w:numPr>
+          <w:ilvl w:val="2"/>
+          <w:numId w:val="2"/>
+        </w:numPr>
+      </w:pPr>
+      <w:r>
+        <w:rPr>
+          <w:noProof/>
+        </w:rPr>
+        <w:drawing>
+          <wp:inline distT="0" distB="0" distL="0" distR="0" wp14:anchorId="4B1BEC35" wp14:editId="09418C1E">
+            <wp:extent cx="2969046" cy="1793799"/>
+            <wp:effectExtent l="0" t="0" r="3175" b="0"/>
+            <wp:docPr id="16" name="Picture 16" descr="Text&#10;&#10;Description automatically generated"/>
+            <wp:cNvGraphicFramePr>
+              <a:graphicFrameLocks xmlns:a="http://schemas.openxmlformats.org/drawingml/2006/main" noChangeAspect="1"/>
+            </wp:cNvGraphicFramePr>
+            <a:graphic xmlns:a="http://schemas.openxmlformats.org/drawingml/2006/main">
+              <a:graphicData uri="http://schemas.openxmlformats.org/drawingml/2006/picture">
+                <pic:pic xmlns:pic="http://schemas.openxmlformats.org/drawingml/2006/picture">
+                  <pic:nvPicPr>
+                    <pic:cNvPr id="1" name="Picture 1" descr="Text&#10;&#10;Description automatically generated"/>
+                    <pic:cNvPicPr/>
+                  </pic:nvPicPr>
+                  <pic:blipFill>
+                    <a:blip r:embed="rId38">
+                      <a:extLst>
+                        <a:ext uri="{28A0092B-C50C-407E-A947-70E740481C1C}">
+                          <a14:useLocalDpi xmlns:a14="http://schemas.microsoft.com/office/drawing/2010/main" val="0"/>
+                        </a:ext>
+                      </a:extLst>
+                    </a:blip>
+                    <a:stretch>
+                      <a:fillRect/>
+                    </a:stretch>
+                  </pic:blipFill>
+                  <pic:spPr>
+                    <a:xfrm>
+                      <a:off x="0" y="0"/>
+                      <a:ext cx="3013326" cy="1820551"/>
+                    </a:xfrm>
+                    <a:prstGeom prst="rect">
+                      <a:avLst/>
+                    </a:prstGeom>
+                  </pic:spPr>
+                </pic:pic>
+              </a:graphicData>
+            </a:graphic>
+          </wp:inline>
+        </w:drawing>
+      </w:r>
+    </w:p>
+    <w:p>
+      <w:pPr>
+        <w:pStyle w:val="ListParagraph"/>
+        <w:numPr>
+          <w:ilvl w:val="1"/>
+          <w:numId w:val="2"/>
+        </w:numPr>
+        <w:rPr>
+          <w:rStyle w:val="Hyperlink"/>
+          <w:color w:val="auto"/>
+          <w:u w:val="none"/>
+        </w:rPr>
+      </w:pPr>
+      <w:hyperlink r:id="rId46" w:history="1">
+        <w:r>
+          <w:rPr>
+            <w:rStyle w:val="Hyperlink"/>
+          </w:rPr>
+          <w:t>www.oracle.com</w:t>
+        </w:r>
+      </w:hyperlink>
+    </w:p>
+    <w:p>
+      <w:pPr>
+        <w:pStyle w:val="ListParagraph"/>
+        <w:numPr>
+          <w:ilvl w:val="2"/>
+          <w:numId w:val="2"/>
+        </w:numPr>
+      </w:pPr>
+      <w:r>
+        <w:rPr>
+          <w:noProof/>
+        </w:rPr>
+        <w:lastRenderedPageBreak/>
+        <w:drawing>
+          <wp:inline distT="0" distB="0" distL="0" distR="0" wp14:anchorId="4A6D0541" wp14:editId="536F74E4">
+            <wp:extent cx="2969046" cy="1793799"/>
+            <wp:effectExtent l="0" t="0" r="3175" b="0"/>
+            <wp:docPr id="17" name="Picture 17" descr="Text&#10;&#10;Description automatically generated"/>
+            <wp:cNvGraphicFramePr>
+              <a:graphicFrameLocks xmlns:a="http://schemas.openxmlformats.org/drawingml/2006/main" noChangeAspect="1"/>
+            </wp:cNvGraphicFramePr>
+            <a:graphic xmlns:a="http://schemas.openxmlformats.org/drawingml/2006/main">
+              <a:graphicData uri="http://schemas.openxmlformats.org/drawingml/2006/picture">
+                <pic:pic xmlns:pic="http://schemas.openxmlformats.org/drawingml/2006/picture">
+                  <pic:nvPicPr>
+                    <pic:cNvPr id="1" name="Picture 1" descr="Text&#10;&#10;Description automatically generated"/>
+                    <pic:cNvPicPr/>
+                  </pic:nvPicPr>
+                  <pic:blipFill>
+                    <a:blip r:embed="rId38">
+                      <a:extLst>
+                        <a:ext uri="{28A0092B-C50C-407E-A947-70E740481C1C}">
+                          <a14:useLocalDpi xmlns:a14="http://schemas.microsoft.com/office/drawing/2010/main" val="0"/>
+                        </a:ext>
+                      </a:extLst>
+                    </a:blip>
+                    <a:stretch>
+                      <a:fillRect/>
+                    </a:stretch>
+                  </pic:blipFill>
+                  <pic:spPr>
+                    <a:xfrm>
+                      <a:off x="0" y="0"/>
+                      <a:ext cx="3013326" cy="1820551"/>
+                    </a:xfrm>
+                    <a:prstGeom prst="rect">
+                      <a:avLst/>
+                    </a:prstGeom>
+                  </pic:spPr>
+                </pic:pic>
+              </a:graphicData>
+            </a:graphic>
+          </wp:inline>
+        </w:drawing>
+      </w:r>
+    </w:p>
+    <w:p>
+      <w:pPr>
+        <w:pStyle w:val="ListParagraph"/>
+        <w:numPr>
+          <w:ilvl w:val="1"/>
+          <w:numId w:val="2"/>
+        </w:numPr>
+        <w:rPr>
+          <w:rStyle w:val="Hyperlink"/>
+          <w:color w:val="auto"/>
+          <w:u w:val="none"/>
+        </w:rPr>
+      </w:pPr>
+      <w:hyperlink r:id="rId47" w:history="1">
+        <w:r>
+          <w:rPr>
+            <w:rStyle w:val="Hyperlink"/>
+          </w:rPr>
+          <w:t>www.playstation.jp</w:t>
+        </w:r>
+      </w:hyperlink>
+    </w:p>
+    <w:p>
+      <w:pPr>
+        <w:pStyle w:val="ListParagraph"/>
+        <w:numPr>
+          <w:ilvl w:val="2"/>
+          <w:numId w:val="2"/>
+        </w:numPr>
+      </w:pPr>
+      <w:r>
+        <w:rPr>
+          <w:noProof/>
+        </w:rPr>
+        <w:drawing>
+          <wp:inline distT="0" distB="0" distL="0" distR="0" wp14:anchorId="1C48647A" wp14:editId="2043605C">
+            <wp:extent cx="2969046" cy="1793799"/>
+            <wp:effectExtent l="0" t="0" r="3175" b="0"/>
+            <wp:docPr id="18" name="Picture 18" descr="Text&#10;&#10;Description automatically generated"/>
+            <wp:cNvGraphicFramePr>
+              <a:graphicFrameLocks xmlns:a="http://schemas.openxmlformats.org/drawingml/2006/main" noChangeAspect="1"/>
+            </wp:cNvGraphicFramePr>
+            <a:graphic xmlns:a="http://schemas.openxmlformats.org/drawingml/2006/main">
+              <a:graphicData uri="http://schemas.openxmlformats.org/drawingml/2006/picture">
+                <pic:pic xmlns:pic="http://schemas.openxmlformats.org/drawingml/2006/picture">
+                  <pic:nvPicPr>
+                    <pic:cNvPr id="1" name="Picture 1" descr="Text&#10;&#10;Description automatically generated"/>
+                    <pic:cNvPicPr/>
+                  </pic:nvPicPr>
+                  <pic:blipFill>
+                    <a:blip r:embed="rId38">
+                      <a:extLst>
+                        <a:ext uri="{28A0092B-C50C-407E-A947-70E740481C1C}">
+                          <a14:useLocalDpi xmlns:a14="http://schemas.microsoft.com/office/drawing/2010/main" val="0"/>
+                        </a:ext>
+                      </a:extLst>
+                    </a:blip>
+                    <a:stretch>
+                      <a:fillRect/>
+                    </a:stretch>
+                  </pic:blipFill>
+                  <pic:spPr>
+                    <a:xfrm>
+                      <a:off x="0" y="0"/>
+                      <a:ext cx="3013326" cy="1820551"/>
+                    </a:xfrm>
+                    <a:prstGeom prst="rect">
+                      <a:avLst/>
+                    </a:prstGeom>
+                  </pic:spPr>
+                </pic:pic>
+              </a:graphicData>
+            </a:graphic>
+          </wp:inline>
+        </w:drawing>
       </w:r>
     </w:p>
     <w:p>
@@ -153,11 +1794,527 @@
         <w:pStyle w:val="ListParagraph"/>
         <w:numPr>
           <w:ilvl w:val="0"/>
-          <w:numId w:val="1"/>
-        </w:numPr>
-      </w:pPr>
-      <w:r>
-        <w:t>Consistently Observed Paths</w:t>
+          <w:numId w:val="2"/>
+        </w:numPr>
+      </w:pPr>
+      <w:r>
+        <w:t>Minimum, Maximum, and Mean RTT</w:t>
+      </w:r>
+    </w:p>
+    <w:p>
+      <w:pPr>
+        <w:pStyle w:val="ListParagraph"/>
+        <w:numPr>
+          <w:ilvl w:val="1"/>
+          <w:numId w:val="2"/>
+        </w:numPr>
+      </w:pPr>
+      <w:hyperlink r:id="rId48" w:history="1">
+        <w:r>
+          <w:rPr>
+            <w:rStyle w:val="Hyperlink"/>
+          </w:rPr>
+          <w:t>www.ford.com</w:t>
+        </w:r>
+      </w:hyperlink>
+    </w:p>
+    <w:p>
+      <w:pPr>
+        <w:pStyle w:val="ListParagraph"/>
+        <w:numPr>
+          <w:ilvl w:val="2"/>
+          <w:numId w:val="2"/>
+        </w:numPr>
+      </w:pPr>
+      <w:r>
+        <w:t xml:space="preserve">Minimum = 8.783 </w:t>
+      </w:r>
+    </w:p>
+    <w:p>
+      <w:pPr>
+        <w:pStyle w:val="ListParagraph"/>
+        <w:numPr>
+          <w:ilvl w:val="2"/>
+          <w:numId w:val="2"/>
+        </w:numPr>
+      </w:pPr>
+      <w:r>
+        <w:t>Mean =  8.9279</w:t>
+      </w:r>
+    </w:p>
+    <w:p>
+      <w:pPr>
+        <w:pStyle w:val="ListParagraph"/>
+        <w:numPr>
+          <w:ilvl w:val="2"/>
+          <w:numId w:val="2"/>
+        </w:numPr>
+      </w:pPr>
+      <w:r>
+        <w:t>Maximum = 10.164</w:t>
+      </w:r>
+    </w:p>
+    <w:p>
+      <w:pPr>
+        <w:pStyle w:val="ListParagraph"/>
+        <w:numPr>
+          <w:ilvl w:val="1"/>
+          <w:numId w:val="2"/>
+        </w:numPr>
+      </w:pPr>
+      <w:hyperlink r:id="rId49" w:history="1">
+        <w:r>
+          <w:rPr>
+            <w:rStyle w:val="Hyperlink"/>
+          </w:rPr>
+          <w:t>www.google.com</w:t>
+        </w:r>
+      </w:hyperlink>
+    </w:p>
+    <w:p>
+      <w:pPr>
+        <w:pStyle w:val="ListParagraph"/>
+        <w:numPr>
+          <w:ilvl w:val="2"/>
+          <w:numId w:val="2"/>
+        </w:numPr>
+      </w:pPr>
+      <w:r>
+        <w:t xml:space="preserve">Minimum = 10.193 </w:t>
+      </w:r>
+    </w:p>
+    <w:p>
+      <w:pPr>
+        <w:pStyle w:val="ListParagraph"/>
+        <w:numPr>
+          <w:ilvl w:val="2"/>
+          <w:numId w:val="2"/>
+        </w:numPr>
+      </w:pPr>
+      <w:r>
+        <w:t>Mean =  10.9802</w:t>
+      </w:r>
+    </w:p>
+    <w:p>
+      <w:pPr>
+        <w:pStyle w:val="ListParagraph"/>
+        <w:numPr>
+          <w:ilvl w:val="2"/>
+          <w:numId w:val="2"/>
+        </w:numPr>
+      </w:pPr>
+      <w:r>
+        <w:t>Maximum = 12.338</w:t>
+      </w:r>
+    </w:p>
+    <w:p>
+      <w:pPr>
+        <w:pStyle w:val="ListParagraph"/>
+        <w:numPr>
+          <w:ilvl w:val="1"/>
+          <w:numId w:val="2"/>
+        </w:numPr>
+      </w:pPr>
+      <w:hyperlink r:id="rId50" w:history="1">
+        <w:r>
+          <w:rPr>
+            <w:rStyle w:val="Hyperlink"/>
+          </w:rPr>
+          <w:t>www.amazon.com</w:t>
+        </w:r>
+      </w:hyperlink>
+    </w:p>
+    <w:p>
+      <w:pPr>
+        <w:pStyle w:val="ListParagraph"/>
+        <w:numPr>
+          <w:ilvl w:val="2"/>
+          <w:numId w:val="2"/>
+        </w:numPr>
+      </w:pPr>
+      <w:r>
+        <w:t xml:space="preserve">Minimum 9.201 </w:t>
+      </w:r>
+    </w:p>
+    <w:p>
+      <w:pPr>
+        <w:pStyle w:val="ListParagraph"/>
+        <w:numPr>
+          <w:ilvl w:val="2"/>
+          <w:numId w:val="2"/>
+        </w:numPr>
+      </w:pPr>
+      <w:r>
+        <w:t>Mean =  9.4123</w:t>
+      </w:r>
+    </w:p>
+    <w:p>
+      <w:pPr>
+        <w:pStyle w:val="ListParagraph"/>
+        <w:numPr>
+          <w:ilvl w:val="2"/>
+          <w:numId w:val="2"/>
+        </w:numPr>
+      </w:pPr>
+      <w:r>
+        <w:t>Maximum = 12.182</w:t>
+      </w:r>
+    </w:p>
+    <w:p>
+      <w:pPr>
+        <w:pStyle w:val="ListParagraph"/>
+        <w:numPr>
+          <w:ilvl w:val="1"/>
+          <w:numId w:val="2"/>
+        </w:numPr>
+      </w:pPr>
+      <w:hyperlink r:id="rId51" w:history="1">
+        <w:r>
+          <w:rPr>
+            <w:rStyle w:val="Hyperlink"/>
+          </w:rPr>
+          <w:t>www.ford.com.cn</w:t>
+        </w:r>
+      </w:hyperlink>
+    </w:p>
+    <w:p>
+      <w:pPr>
+        <w:pStyle w:val="ListParagraph"/>
+        <w:numPr>
+          <w:ilvl w:val="2"/>
+          <w:numId w:val="2"/>
+        </w:numPr>
+      </w:pPr>
+      <w:r>
+        <w:t xml:space="preserve">Minimum = 0 </w:t>
+      </w:r>
+    </w:p>
+    <w:p>
+      <w:pPr>
+        <w:pStyle w:val="ListParagraph"/>
+        <w:numPr>
+          <w:ilvl w:val="2"/>
+          <w:numId w:val="2"/>
+        </w:numPr>
+      </w:pPr>
+      <w:r>
+        <w:t>Mean =  0</w:t>
+      </w:r>
+    </w:p>
+    <w:p>
+      <w:pPr>
+        <w:pStyle w:val="ListParagraph"/>
+        <w:numPr>
+          <w:ilvl w:val="2"/>
+          <w:numId w:val="2"/>
+        </w:numPr>
+      </w:pPr>
+      <w:r>
+        <w:t>Maximum = 0</w:t>
+      </w:r>
+    </w:p>
+    <w:p>
+      <w:pPr>
+        <w:pStyle w:val="ListParagraph"/>
+        <w:numPr>
+          <w:ilvl w:val="1"/>
+          <w:numId w:val="2"/>
+        </w:numPr>
+      </w:pPr>
+      <w:r>
+        <w:t xml:space="preserve">www.imma.ie </w:t>
+      </w:r>
+    </w:p>
+    <w:p>
+      <w:pPr>
+        <w:pStyle w:val="ListParagraph"/>
+        <w:numPr>
+          <w:ilvl w:val="2"/>
+          <w:numId w:val="2"/>
+        </w:numPr>
+      </w:pPr>
+      <w:r>
+        <w:t xml:space="preserve">Minimum = 11.559 </w:t>
+      </w:r>
+    </w:p>
+    <w:p>
+      <w:pPr>
+        <w:pStyle w:val="ListParagraph"/>
+        <w:numPr>
+          <w:ilvl w:val="2"/>
+          <w:numId w:val="2"/>
+        </w:numPr>
+      </w:pPr>
+      <w:r>
+        <w:t>Mean =  12.1529</w:t>
+      </w:r>
+    </w:p>
+    <w:p>
+      <w:pPr>
+        <w:pStyle w:val="ListParagraph"/>
+        <w:numPr>
+          <w:ilvl w:val="2"/>
+          <w:numId w:val="2"/>
+        </w:numPr>
+      </w:pPr>
+      <w:r>
+        <w:t>Maximum = 19.863</w:t>
+      </w:r>
+    </w:p>
+    <w:p>
+      <w:pPr>
+        <w:pStyle w:val="ListParagraph"/>
+        <w:numPr>
+          <w:ilvl w:val="1"/>
+          <w:numId w:val="2"/>
+        </w:numPr>
+      </w:pPr>
+      <w:r>
+        <w:t xml:space="preserve">www.nemox.net </w:t>
+      </w:r>
+    </w:p>
+    <w:p>
+      <w:pPr>
+        <w:pStyle w:val="ListParagraph"/>
+        <w:numPr>
+          <w:ilvl w:val="2"/>
+          <w:numId w:val="2"/>
+        </w:numPr>
+      </w:pPr>
+      <w:r>
+        <w:t xml:space="preserve">Minimum = 129.989 </w:t>
+      </w:r>
+    </w:p>
+    <w:p>
+      <w:pPr>
+        <w:pStyle w:val="ListParagraph"/>
+        <w:numPr>
+          <w:ilvl w:val="2"/>
+          <w:numId w:val="2"/>
+        </w:numPr>
+      </w:pPr>
+      <w:r>
+        <w:lastRenderedPageBreak/>
+        <w:t>Mean =  131.1379</w:t>
+      </w:r>
+    </w:p>
+    <w:p>
+      <w:pPr>
+        <w:pStyle w:val="ListParagraph"/>
+        <w:numPr>
+          <w:ilvl w:val="2"/>
+          <w:numId w:val="2"/>
+        </w:numPr>
+      </w:pPr>
+      <w:r>
+        <w:t>Maximum = 137.903</w:t>
+      </w:r>
+    </w:p>
+    <w:p>
+      <w:pPr>
+        <w:pStyle w:val="ListParagraph"/>
+        <w:numPr>
+          <w:ilvl w:val="1"/>
+          <w:numId w:val="2"/>
+        </w:numPr>
+      </w:pPr>
+      <w:r>
+        <w:t xml:space="preserve">www.registro.br </w:t>
+      </w:r>
+    </w:p>
+    <w:p>
+      <w:pPr>
+        <w:pStyle w:val="ListParagraph"/>
+        <w:numPr>
+          <w:ilvl w:val="2"/>
+          <w:numId w:val="2"/>
+        </w:numPr>
+      </w:pPr>
+      <w:r>
+        <w:t xml:space="preserve">Minimum = 136.799 </w:t>
+      </w:r>
+    </w:p>
+    <w:p>
+      <w:pPr>
+        <w:pStyle w:val="ListParagraph"/>
+        <w:numPr>
+          <w:ilvl w:val="2"/>
+          <w:numId w:val="2"/>
+        </w:numPr>
+      </w:pPr>
+      <w:r>
+        <w:t>Mean =  137.06</w:t>
+      </w:r>
+    </w:p>
+    <w:p>
+      <w:pPr>
+        <w:pStyle w:val="ListParagraph"/>
+        <w:numPr>
+          <w:ilvl w:val="2"/>
+          <w:numId w:val="2"/>
+        </w:numPr>
+      </w:pPr>
+      <w:r>
+        <w:t>Maximum = 138.224</w:t>
+      </w:r>
+    </w:p>
+    <w:p>
+      <w:pPr>
+        <w:pStyle w:val="ListParagraph"/>
+        <w:numPr>
+          <w:ilvl w:val="1"/>
+          <w:numId w:val="2"/>
+        </w:numPr>
+      </w:pPr>
+      <w:hyperlink r:id="rId52" w:history="1">
+        <w:r>
+          <w:rPr>
+            <w:rStyle w:val="Hyperlink"/>
+          </w:rPr>
+          <w:t>www.network-tools.com</w:t>
+        </w:r>
+      </w:hyperlink>
+    </w:p>
+    <w:p>
+      <w:pPr>
+        <w:pStyle w:val="ListParagraph"/>
+        <w:numPr>
+          <w:ilvl w:val="2"/>
+          <w:numId w:val="2"/>
+        </w:numPr>
+      </w:pPr>
+      <w:r>
+        <w:t>Minimum = 1.528</w:t>
+      </w:r>
+    </w:p>
+    <w:p>
+      <w:pPr>
+        <w:pStyle w:val="ListParagraph"/>
+        <w:numPr>
+          <w:ilvl w:val="2"/>
+          <w:numId w:val="2"/>
+        </w:numPr>
+      </w:pPr>
+      <w:r>
+        <w:t>Mean =  1.7058</w:t>
+      </w:r>
+    </w:p>
+    <w:p>
+      <w:pPr>
+        <w:pStyle w:val="ListParagraph"/>
+        <w:numPr>
+          <w:ilvl w:val="2"/>
+          <w:numId w:val="2"/>
+        </w:numPr>
+      </w:pPr>
+      <w:r>
+        <w:t>Maximum = 13.233</w:t>
+      </w:r>
+    </w:p>
+    <w:p>
+      <w:pPr>
+        <w:pStyle w:val="ListParagraph"/>
+        <w:numPr>
+          <w:ilvl w:val="1"/>
+          <w:numId w:val="2"/>
+        </w:numPr>
+      </w:pPr>
+      <w:hyperlink r:id="rId53" w:history="1">
+        <w:r>
+          <w:rPr>
+            <w:rStyle w:val="Hyperlink"/>
+          </w:rPr>
+          <w:t>www.oracle.com</w:t>
+        </w:r>
+      </w:hyperlink>
+    </w:p>
+    <w:p>
+      <w:pPr>
+        <w:pStyle w:val="ListParagraph"/>
+        <w:numPr>
+          <w:ilvl w:val="2"/>
+          <w:numId w:val="2"/>
+        </w:numPr>
+      </w:pPr>
+      <w:r>
+        <w:t xml:space="preserve">Minimum = 7.971 </w:t>
+      </w:r>
+    </w:p>
+    <w:p>
+      <w:pPr>
+        <w:pStyle w:val="ListParagraph"/>
+        <w:numPr>
+          <w:ilvl w:val="2"/>
+          <w:numId w:val="2"/>
+        </w:numPr>
+      </w:pPr>
+      <w:r>
+        <w:t>Mean =  8.672</w:t>
+      </w:r>
+    </w:p>
+    <w:p>
+      <w:pPr>
+        <w:pStyle w:val="ListParagraph"/>
+        <w:numPr>
+          <w:ilvl w:val="2"/>
+          <w:numId w:val="2"/>
+        </w:numPr>
+      </w:pPr>
+      <w:r>
+        <w:t>Maximum = 14.174</w:t>
+      </w:r>
+    </w:p>
+    <w:p>
+      <w:pPr>
+        <w:pStyle w:val="ListParagraph"/>
+        <w:numPr>
+          <w:ilvl w:val="1"/>
+          <w:numId w:val="2"/>
+        </w:numPr>
+      </w:pPr>
+      <w:hyperlink r:id="rId54" w:history="1">
+        <w:r>
+          <w:rPr>
+            <w:rStyle w:val="Hyperlink"/>
+          </w:rPr>
+          <w:t>www.playstation.jp</w:t>
+        </w:r>
+      </w:hyperlink>
+    </w:p>
+    <w:p>
+      <w:pPr>
+        <w:pStyle w:val="ListParagraph"/>
+        <w:numPr>
+          <w:ilvl w:val="2"/>
+          <w:numId w:val="2"/>
+        </w:numPr>
+      </w:pPr>
+      <w:r>
+        <w:t xml:space="preserve">Minimum = 1.41 </w:t>
+      </w:r>
+    </w:p>
+    <w:p>
+      <w:pPr>
+        <w:pStyle w:val="ListParagraph"/>
+        <w:numPr>
+          <w:ilvl w:val="2"/>
+          <w:numId w:val="2"/>
+        </w:numPr>
+      </w:pPr>
+      <w:r>
+        <w:t>Mean =  1.5174</w:t>
+      </w:r>
+    </w:p>
+    <w:p>
+      <w:pPr>
+        <w:pStyle w:val="ListParagraph"/>
+        <w:numPr>
+          <w:ilvl w:val="2"/>
+          <w:numId w:val="2"/>
+        </w:numPr>
+      </w:pPr>
+      <w:r>
+        <w:t>Maximum = 4.688</w:t>
       </w:r>
     </w:p>
     <w:p>
@@ -165,11 +2322,11 @@
         <w:pStyle w:val="ListParagraph"/>
         <w:numPr>
           <w:ilvl w:val="0"/>
-          <w:numId w:val="1"/>
-        </w:numPr>
-      </w:pPr>
-      <w:r>
-        <w:t>Dynamic Observed Paths</w:t>
+          <w:numId w:val="2"/>
+        </w:numPr>
+      </w:pPr>
+      <w:r>
+        <w:t>RTT Plots</w:t>
       </w:r>
     </w:p>
     <w:p>
@@ -177,11 +2334,74 @@
         <w:pStyle w:val="ListParagraph"/>
         <w:numPr>
           <w:ilvl w:val="1"/>
-          <w:numId w:val="1"/>
-        </w:numPr>
-      </w:pPr>
-      <w:r>
-        <w:t>Domain</w:t>
+          <w:numId w:val="2"/>
+        </w:numPr>
+      </w:pPr>
+      <w:hyperlink r:id="rId55" w:history="1">
+        <w:r>
+          <w:rPr>
+            <w:rStyle w:val="Hyperlink"/>
+          </w:rPr>
+          <w:t>www.ford.com</w:t>
+        </w:r>
+      </w:hyperlink>
+      <w:r>
+        <w:t xml:space="preserve"> </w:t>
+      </w:r>
+    </w:p>
+    <w:p>
+      <w:pPr>
+        <w:pStyle w:val="ListParagraph"/>
+        <w:numPr>
+          <w:ilvl w:val="2"/>
+          <w:numId w:val="2"/>
+        </w:numPr>
+      </w:pPr>
+      <w:r>
+        <w:rPr>
+          <w:noProof/>
+        </w:rPr>
+        <w:drawing>
+          <wp:inline distT="0" distB="0" distL="0" distR="0" wp14:anchorId="32B902FA" wp14:editId="3B5062C9">
+            <wp:extent cx="3567910" cy="2154088"/>
+            <wp:effectExtent l="0" t="0" r="1270" b="5080"/>
+            <wp:docPr id="2" name="Picture 2" descr="Chart, line chart&#10;&#10;Description automatically generated"/>
+            <wp:cNvGraphicFramePr>
+              <a:graphicFrameLocks xmlns:a="http://schemas.openxmlformats.org/drawingml/2006/main" noChangeAspect="1"/>
+            </wp:cNvGraphicFramePr>
+            <a:graphic xmlns:a="http://schemas.openxmlformats.org/drawingml/2006/main">
+              <a:graphicData uri="http://schemas.openxmlformats.org/drawingml/2006/picture">
+                <pic:pic xmlns:pic="http://schemas.openxmlformats.org/drawingml/2006/picture">
+                  <pic:nvPicPr>
+                    <pic:cNvPr id="2" name="Picture 2" descr="Chart, line chart&#10;&#10;Description automatically generated"/>
+                    <pic:cNvPicPr/>
+                  </pic:nvPicPr>
+                  <pic:blipFill>
+                    <a:blip r:embed="rId56">
+                      <a:extLst>
+                        <a:ext uri="{28A0092B-C50C-407E-A947-70E740481C1C}">
+                          <a14:useLocalDpi xmlns:a14="http://schemas.microsoft.com/office/drawing/2010/main" val="0"/>
+                        </a:ext>
+                      </a:extLst>
+                    </a:blip>
+                    <a:stretch>
+                      <a:fillRect/>
+                    </a:stretch>
+                  </pic:blipFill>
+                  <pic:spPr>
+                    <a:xfrm>
+                      <a:off x="0" y="0"/>
+                      <a:ext cx="3588526" cy="2166535"/>
+                    </a:xfrm>
+                    <a:prstGeom prst="rect">
+                      <a:avLst/>
+                    </a:prstGeom>
+                  </pic:spPr>
+                </pic:pic>
+              </a:graphicData>
+            </a:graphic>
+          </wp:inline>
+        </w:drawing>
       </w:r>
     </w:p>
     <w:p>
@@ -189,11 +2409,71 @@
         <w:pStyle w:val="ListParagraph"/>
         <w:numPr>
           <w:ilvl w:val="1"/>
-          <w:numId w:val="1"/>
-        </w:numPr>
-      </w:pPr>
-      <w:r>
-        <w:t>Changes</w:t>
+          <w:numId w:val="2"/>
+        </w:numPr>
+      </w:pPr>
+      <w:hyperlink r:id="rId57" w:history="1">
+        <w:r>
+          <w:rPr>
+            <w:rStyle w:val="Hyperlink"/>
+          </w:rPr>
+          <w:t>www.google.com</w:t>
+        </w:r>
+      </w:hyperlink>
+    </w:p>
+    <w:p>
+      <w:pPr>
+        <w:pStyle w:val="ListParagraph"/>
+        <w:numPr>
+          <w:ilvl w:val="2"/>
+          <w:numId w:val="2"/>
+        </w:numPr>
+      </w:pPr>
+      <w:r>
+        <w:rPr>
+          <w:noProof/>
+        </w:rPr>
+        <w:drawing>
+          <wp:inline distT="0" distB="0" distL="0" distR="0" wp14:anchorId="53D996AB" wp14:editId="2237DCD8">
+            <wp:extent cx="3567430" cy="2151511"/>
+            <wp:effectExtent l="0" t="0" r="1270" b="0"/>
+            <wp:docPr id="3" name="Picture 3" descr="Line chart&#10;&#10;Description automatically generated with medium confidence"/>
+            <wp:cNvGraphicFramePr>
+              <a:graphicFrameLocks xmlns:a="http://schemas.openxmlformats.org/drawingml/2006/main" noChangeAspect="1"/>
+            </wp:cNvGraphicFramePr>
+            <a:graphic xmlns:a="http://schemas.openxmlformats.org/drawingml/2006/main">
+              <a:graphicData uri="http://schemas.openxmlformats.org/drawingml/2006/picture">
+                <pic:pic xmlns:pic="http://schemas.openxmlformats.org/drawingml/2006/picture">
+                  <pic:nvPicPr>
+                    <pic:cNvPr id="3" name="Picture 3" descr="Line chart&#10;&#10;Description automatically generated with medium confidence"/>
+                    <pic:cNvPicPr/>
+                  </pic:nvPicPr>
+                  <pic:blipFill>
+                    <a:blip r:embed="rId58">
+                      <a:extLst>
+                        <a:ext uri="{28A0092B-C50C-407E-A947-70E740481C1C}">
+                          <a14:useLocalDpi xmlns:a14="http://schemas.microsoft.com/office/drawing/2010/main" val="0"/>
+                        </a:ext>
+                      </a:extLst>
+                    </a:blip>
+                    <a:stretch>
+                      <a:fillRect/>
+                    </a:stretch>
+                  </pic:blipFill>
+                  <pic:spPr>
+                    <a:xfrm>
+                      <a:off x="0" y="0"/>
+                      <a:ext cx="3589076" cy="2164566"/>
+                    </a:xfrm>
+                    <a:prstGeom prst="rect">
+                      <a:avLst/>
+                    </a:prstGeom>
+                  </pic:spPr>
+                </pic:pic>
+              </a:graphicData>
+            </a:graphic>
+          </wp:inline>
+        </w:drawing>
       </w:r>
     </w:p>
     <w:p>
@@ -201,23 +2481,71 @@
         <w:pStyle w:val="ListParagraph"/>
         <w:numPr>
           <w:ilvl w:val="1"/>
-          <w:numId w:val="1"/>
-        </w:numPr>
-      </w:pPr>
-      <w:r>
-        <w:t>Route Change</w:t>
-      </w:r>
-    </w:p>
-    <w:p>
-      <w:pPr>
-        <w:pStyle w:val="ListParagraph"/>
-        <w:numPr>
-          <w:ilvl w:val="0"/>
-          <w:numId w:val="1"/>
-        </w:numPr>
-      </w:pPr>
-      <w:r>
-        <w:t>Appendix</w:t>
+          <w:numId w:val="2"/>
+        </w:numPr>
+      </w:pPr>
+      <w:hyperlink r:id="rId59" w:history="1">
+        <w:r>
+          <w:rPr>
+            <w:rStyle w:val="Hyperlink"/>
+          </w:rPr>
+          <w:t>www.amazon.com</w:t>
+        </w:r>
+      </w:hyperlink>
+    </w:p>
+    <w:p>
+      <w:pPr>
+        <w:pStyle w:val="ListParagraph"/>
+        <w:numPr>
+          <w:ilvl w:val="2"/>
+          <w:numId w:val="2"/>
+        </w:numPr>
+      </w:pPr>
+      <w:r>
+        <w:rPr>
+          <w:noProof/>
+        </w:rPr>
+        <w:drawing>
+          <wp:inline distT="0" distB="0" distL="0" distR="0" wp14:anchorId="79997962" wp14:editId="4DE51E5A">
+            <wp:extent cx="3519082" cy="2105058"/>
+            <wp:effectExtent l="0" t="0" r="0" b="3175"/>
+            <wp:docPr id="4" name="Picture 4" descr="A picture containing line chart&#10;&#10;Description automatically generated"/>
+            <wp:cNvGraphicFramePr>
+              <a:graphicFrameLocks xmlns:a="http://schemas.openxmlformats.org/drawingml/2006/main" noChangeAspect="1"/>
+            </wp:cNvGraphicFramePr>
+            <a:graphic xmlns:a="http://schemas.openxmlformats.org/drawingml/2006/main">
+              <a:graphicData uri="http://schemas.openxmlformats.org/drawingml/2006/picture">
+                <pic:pic xmlns:pic="http://schemas.openxmlformats.org/drawingml/2006/picture">
+                  <pic:nvPicPr>
+                    <pic:cNvPr id="4" name="Picture 4" descr="A picture containing line chart&#10;&#10;Description automatically generated"/>
+                    <pic:cNvPicPr/>
+                  </pic:nvPicPr>
+                  <pic:blipFill>
+                    <a:blip r:embed="rId60">
+                      <a:extLst>
+                        <a:ext uri="{28A0092B-C50C-407E-A947-70E740481C1C}">
+                          <a14:useLocalDpi xmlns:a14="http://schemas.microsoft.com/office/drawing/2010/main" val="0"/>
+                        </a:ext>
+                      </a:extLst>
+                    </a:blip>
+                    <a:stretch>
+                      <a:fillRect/>
+                    </a:stretch>
+                  </pic:blipFill>
+                  <pic:spPr>
+                    <a:xfrm>
+                      <a:off x="0" y="0"/>
+                      <a:ext cx="3563417" cy="2131578"/>
+                    </a:xfrm>
+                    <a:prstGeom prst="rect">
+                      <a:avLst/>
+                    </a:prstGeom>
+                  </pic:spPr>
+                </pic:pic>
+              </a:graphicData>
+            </a:graphic>
+          </wp:inline>
+        </w:drawing>
       </w:r>
     </w:p>
     <w:p>
@@ -225,14 +2553,71 @@
         <w:pStyle w:val="ListParagraph"/>
         <w:numPr>
           <w:ilvl w:val="1"/>
-          <w:numId w:val="1"/>
-        </w:numPr>
-      </w:pPr>
-      <w:r>
-        <w:t>t</w:t>
-      </w:r>
-      <w:r>
-        <w:t>raceroute.sh Code</w:t>
+          <w:numId w:val="2"/>
+        </w:numPr>
+      </w:pPr>
+      <w:hyperlink r:id="rId61" w:history="1">
+        <w:r>
+          <w:rPr>
+            <w:rStyle w:val="Hyperlink"/>
+          </w:rPr>
+          <w:t>www.ford.com.cn</w:t>
+        </w:r>
+      </w:hyperlink>
+    </w:p>
+    <w:p>
+      <w:pPr>
+        <w:pStyle w:val="ListParagraph"/>
+        <w:numPr>
+          <w:ilvl w:val="2"/>
+          <w:numId w:val="2"/>
+        </w:numPr>
+      </w:pPr>
+      <w:r>
+        <w:rPr>
+          <w:noProof/>
+        </w:rPr>
+        <w:drawing>
+          <wp:inline distT="0" distB="0" distL="0" distR="0" wp14:anchorId="45A1A08A" wp14:editId="7542E20A">
+            <wp:extent cx="3532910" cy="2114084"/>
+            <wp:effectExtent l="0" t="0" r="0" b="0"/>
+            <wp:docPr id="5" name="Picture 5" descr="Graphical user interface, text&#10;&#10;Description automatically generated"/>
+            <wp:cNvGraphicFramePr>
+              <a:graphicFrameLocks xmlns:a="http://schemas.openxmlformats.org/drawingml/2006/main" noChangeAspect="1"/>
+            </wp:cNvGraphicFramePr>
+            <a:graphic xmlns:a="http://schemas.openxmlformats.org/drawingml/2006/main">
+              <a:graphicData uri="http://schemas.openxmlformats.org/drawingml/2006/picture">
+                <pic:pic xmlns:pic="http://schemas.openxmlformats.org/drawingml/2006/picture">
+                  <pic:nvPicPr>
+                    <pic:cNvPr id="5" name="Picture 5" descr="Graphical user interface, text&#10;&#10;Description automatically generated"/>
+                    <pic:cNvPicPr/>
+                  </pic:nvPicPr>
+                  <pic:blipFill>
+                    <a:blip r:embed="rId62">
+                      <a:extLst>
+                        <a:ext uri="{28A0092B-C50C-407E-A947-70E740481C1C}">
+                          <a14:useLocalDpi xmlns:a14="http://schemas.microsoft.com/office/drawing/2010/main" val="0"/>
+                        </a:ext>
+                      </a:extLst>
+                    </a:blip>
+                    <a:stretch>
+                      <a:fillRect/>
+                    </a:stretch>
+                  </pic:blipFill>
+                  <pic:spPr>
+                    <a:xfrm>
+                      <a:off x="0" y="0"/>
+                      <a:ext cx="3562062" cy="2131529"/>
+                    </a:xfrm>
+                    <a:prstGeom prst="rect">
+                      <a:avLst/>
+                    </a:prstGeom>
+                  </pic:spPr>
+                </pic:pic>
+              </a:graphicData>
+            </a:graphic>
+          </wp:inline>
+        </w:drawing>
       </w:r>
     </w:p>
     <w:p>
@@ -240,37 +2625,74 @@
         <w:pStyle w:val="ListParagraph"/>
         <w:numPr>
           <w:ilvl w:val="1"/>
-          <w:numId w:val="1"/>
-        </w:numPr>
-      </w:pPr>
-      <w:r>
-        <w:t>ping.sh code</w:t>
-      </w:r>
-    </w:p>
-    <w:p/>
-    <w:p>
-      <w:r>
-        <w:t xml:space="preserve">Loss and </w:t>
-      </w:r>
-      <w:proofErr w:type="gramStart"/>
-      <w:r>
-        <w:t>Round Trip</w:t>
-      </w:r>
-      <w:proofErr w:type="gramEnd"/>
-      <w:r>
-        <w:t xml:space="preserve"> Measurements</w:t>
-      </w:r>
-    </w:p>
-    <w:p>
-      <w:pPr>
-        <w:pStyle w:val="ListParagraph"/>
-        <w:numPr>
-          <w:ilvl w:val="0"/>
-          <w:numId w:val="2"/>
-        </w:numPr>
-      </w:pPr>
-      <w:r>
-        <w:t>Target Sites</w:t>
+          <w:numId w:val="2"/>
+        </w:numPr>
+      </w:pPr>
+      <w:hyperlink r:id="rId63" w:history="1">
+        <w:r>
+          <w:rPr>
+            <w:rStyle w:val="Hyperlink"/>
+          </w:rPr>
+          <w:t>www.imma.ie</w:t>
+        </w:r>
+      </w:hyperlink>
+      <w:r>
+        <w:t xml:space="preserve"> </w:t>
+      </w:r>
+    </w:p>
+    <w:p>
+      <w:pPr>
+        <w:pStyle w:val="ListParagraph"/>
+        <w:numPr>
+          <w:ilvl w:val="2"/>
+          <w:numId w:val="2"/>
+        </w:numPr>
+      </w:pPr>
+      <w:r>
+        <w:rPr>
+          <w:noProof/>
+        </w:rPr>
+        <w:drawing>
+          <wp:inline distT="0" distB="0" distL="0" distR="0" wp14:anchorId="19F36110" wp14:editId="41BA61C1">
+            <wp:extent cx="3392906" cy="2037919"/>
+            <wp:effectExtent l="0" t="0" r="0" b="0"/>
+            <wp:docPr id="6" name="Picture 6" descr="Chart, line chart&#10;&#10;Description automatically generated"/>
+            <wp:cNvGraphicFramePr>
+              <a:graphicFrameLocks xmlns:a="http://schemas.openxmlformats.org/drawingml/2006/main" noChangeAspect="1"/>
+            </wp:cNvGraphicFramePr>
+            <a:graphic xmlns:a="http://schemas.openxmlformats.org/drawingml/2006/main">
+              <a:graphicData uri="http://schemas.openxmlformats.org/drawingml/2006/picture">
+                <pic:pic xmlns:pic="http://schemas.openxmlformats.org/drawingml/2006/picture">
+                  <pic:nvPicPr>
+                    <pic:cNvPr id="6" name="Picture 6" descr="Chart, line chart&#10;&#10;Description automatically generated"/>
+                    <pic:cNvPicPr/>
+                  </pic:nvPicPr>
+                  <pic:blipFill>
+                    <a:blip r:embed="rId64">
+                      <a:extLst>
+                        <a:ext uri="{28A0092B-C50C-407E-A947-70E740481C1C}">
+                          <a14:useLocalDpi xmlns:a14="http://schemas.microsoft.com/office/drawing/2010/main" val="0"/>
+                        </a:ext>
+                      </a:extLst>
+                    </a:blip>
+                    <a:stretch>
+                      <a:fillRect/>
+                    </a:stretch>
+                  </pic:blipFill>
+                  <pic:spPr>
+                    <a:xfrm>
+                      <a:off x="0" y="0"/>
+                      <a:ext cx="3416833" cy="2052290"/>
+                    </a:xfrm>
+                    <a:prstGeom prst="rect">
+                      <a:avLst/>
+                    </a:prstGeom>
+                  </pic:spPr>
+                </pic:pic>
+              </a:graphicData>
+            </a:graphic>
+          </wp:inline>
+        </w:drawing>
       </w:r>
     </w:p>
     <w:p>
@@ -281,6 +2703,368 @@
           <w:numId w:val="2"/>
         </w:numPr>
       </w:pPr>
+      <w:hyperlink r:id="rId65" w:history="1">
+        <w:r>
+          <w:rPr>
+            <w:rStyle w:val="Hyperlink"/>
+          </w:rPr>
+          <w:t>www.nemox.net</w:t>
+        </w:r>
+      </w:hyperlink>
+      <w:r>
+        <w:t xml:space="preserve"> </w:t>
+      </w:r>
+    </w:p>
+    <w:p>
+      <w:pPr>
+        <w:pStyle w:val="ListParagraph"/>
+        <w:numPr>
+          <w:ilvl w:val="2"/>
+          <w:numId w:val="2"/>
+        </w:numPr>
+      </w:pPr>
+      <w:r>
+        <w:rPr>
+          <w:noProof/>
+        </w:rPr>
+        <w:lastRenderedPageBreak/>
+        <w:drawing>
+          <wp:inline distT="0" distB="0" distL="0" distR="0" wp14:anchorId="1EF6AFCC" wp14:editId="02F5E1E1">
+            <wp:extent cx="3294465" cy="1990054"/>
+            <wp:effectExtent l="0" t="0" r="0" b="4445"/>
+            <wp:docPr id="7" name="Picture 7" descr="Chart, line chart&#10;&#10;Description automatically generated"/>
+            <wp:cNvGraphicFramePr>
+              <a:graphicFrameLocks xmlns:a="http://schemas.openxmlformats.org/drawingml/2006/main" noChangeAspect="1"/>
+            </wp:cNvGraphicFramePr>
+            <a:graphic xmlns:a="http://schemas.openxmlformats.org/drawingml/2006/main">
+              <a:graphicData uri="http://schemas.openxmlformats.org/drawingml/2006/picture">
+                <pic:pic xmlns:pic="http://schemas.openxmlformats.org/drawingml/2006/picture">
+                  <pic:nvPicPr>
+                    <pic:cNvPr id="7" name="Picture 7" descr="Chart, line chart&#10;&#10;Description automatically generated"/>
+                    <pic:cNvPicPr/>
+                  </pic:nvPicPr>
+                  <pic:blipFill>
+                    <a:blip r:embed="rId66">
+                      <a:extLst>
+                        <a:ext uri="{28A0092B-C50C-407E-A947-70E740481C1C}">
+                          <a14:useLocalDpi xmlns:a14="http://schemas.microsoft.com/office/drawing/2010/main" val="0"/>
+                        </a:ext>
+                      </a:extLst>
+                    </a:blip>
+                    <a:stretch>
+                      <a:fillRect/>
+                    </a:stretch>
+                  </pic:blipFill>
+                  <pic:spPr>
+                    <a:xfrm>
+                      <a:off x="0" y="0"/>
+                      <a:ext cx="3305598" cy="1996779"/>
+                    </a:xfrm>
+                    <a:prstGeom prst="rect">
+                      <a:avLst/>
+                    </a:prstGeom>
+                  </pic:spPr>
+                </pic:pic>
+              </a:graphicData>
+            </a:graphic>
+          </wp:inline>
+        </w:drawing>
+      </w:r>
+    </w:p>
+    <w:p>
+      <w:pPr>
+        <w:pStyle w:val="ListParagraph"/>
+        <w:numPr>
+          <w:ilvl w:val="1"/>
+          <w:numId w:val="2"/>
+        </w:numPr>
+      </w:pPr>
+      <w:hyperlink r:id="rId67" w:history="1">
+        <w:r>
+          <w:rPr>
+            <w:rStyle w:val="Hyperlink"/>
+          </w:rPr>
+          <w:t>www.registro.br</w:t>
+        </w:r>
+      </w:hyperlink>
+      <w:r>
+        <w:t xml:space="preserve"> </w:t>
+      </w:r>
+    </w:p>
+    <w:p>
+      <w:pPr>
+        <w:pStyle w:val="ListParagraph"/>
+        <w:numPr>
+          <w:ilvl w:val="2"/>
+          <w:numId w:val="2"/>
+        </w:numPr>
+      </w:pPr>
+      <w:r>
+        <w:rPr>
+          <w:noProof/>
+        </w:rPr>
+        <w:drawing>
+          <wp:inline distT="0" distB="0" distL="0" distR="0" wp14:anchorId="6E91C277" wp14:editId="18EDD8F5">
+            <wp:extent cx="3287903" cy="1986090"/>
+            <wp:effectExtent l="0" t="0" r="1905" b="0"/>
+            <wp:docPr id="9" name="Picture 9" descr="Chart, line chart&#10;&#10;Description automatically generated"/>
+            <wp:cNvGraphicFramePr>
+              <a:graphicFrameLocks xmlns:a="http://schemas.openxmlformats.org/drawingml/2006/main" noChangeAspect="1"/>
+            </wp:cNvGraphicFramePr>
+            <a:graphic xmlns:a="http://schemas.openxmlformats.org/drawingml/2006/main">
+              <a:graphicData uri="http://schemas.openxmlformats.org/drawingml/2006/picture">
+                <pic:pic xmlns:pic="http://schemas.openxmlformats.org/drawingml/2006/picture">
+                  <pic:nvPicPr>
+                    <pic:cNvPr id="9" name="Picture 9" descr="Chart, line chart&#10;&#10;Description automatically generated"/>
+                    <pic:cNvPicPr/>
+                  </pic:nvPicPr>
+                  <pic:blipFill>
+                    <a:blip r:embed="rId68">
+                      <a:extLst>
+                        <a:ext uri="{28A0092B-C50C-407E-A947-70E740481C1C}">
+                          <a14:useLocalDpi xmlns:a14="http://schemas.microsoft.com/office/drawing/2010/main" val="0"/>
+                        </a:ext>
+                      </a:extLst>
+                    </a:blip>
+                    <a:stretch>
+                      <a:fillRect/>
+                    </a:stretch>
+                  </pic:blipFill>
+                  <pic:spPr>
+                    <a:xfrm>
+                      <a:off x="0" y="0"/>
+                      <a:ext cx="3304036" cy="1995835"/>
+                    </a:xfrm>
+                    <a:prstGeom prst="rect">
+                      <a:avLst/>
+                    </a:prstGeom>
+                  </pic:spPr>
+                </pic:pic>
+              </a:graphicData>
+            </a:graphic>
+          </wp:inline>
+        </w:drawing>
+      </w:r>
+    </w:p>
+    <w:p>
+      <w:pPr>
+        <w:pStyle w:val="ListParagraph"/>
+        <w:numPr>
+          <w:ilvl w:val="1"/>
+          <w:numId w:val="2"/>
+        </w:numPr>
+      </w:pPr>
+      <w:hyperlink r:id="rId69" w:history="1">
+        <w:r>
+          <w:rPr>
+            <w:rStyle w:val="Hyperlink"/>
+          </w:rPr>
+          <w:t>www.network-tools.com</w:t>
+        </w:r>
+      </w:hyperlink>
+    </w:p>
+    <w:p>
+      <w:pPr>
+        <w:pStyle w:val="ListParagraph"/>
+        <w:numPr>
+          <w:ilvl w:val="2"/>
+          <w:numId w:val="2"/>
+        </w:numPr>
+      </w:pPr>
+      <w:r>
+        <w:rPr>
+          <w:noProof/>
+        </w:rPr>
+        <w:drawing>
+          <wp:inline distT="0" distB="0" distL="0" distR="0" wp14:anchorId="3FC4C376" wp14:editId="00281530">
+            <wp:extent cx="3188373" cy="1933803"/>
+            <wp:effectExtent l="0" t="0" r="0" b="0"/>
+            <wp:docPr id="10" name="Picture 10" descr="Chart, line chart&#10;&#10;Description automatically generated"/>
+            <wp:cNvGraphicFramePr>
+              <a:graphicFrameLocks xmlns:a="http://schemas.openxmlformats.org/drawingml/2006/main" noChangeAspect="1"/>
+            </wp:cNvGraphicFramePr>
+            <a:graphic xmlns:a="http://schemas.openxmlformats.org/drawingml/2006/main">
+              <a:graphicData uri="http://schemas.openxmlformats.org/drawingml/2006/picture">
+                <pic:pic xmlns:pic="http://schemas.openxmlformats.org/drawingml/2006/picture">
+                  <pic:nvPicPr>
+                    <pic:cNvPr id="10" name="Picture 10" descr="Chart, line chart&#10;&#10;Description automatically generated"/>
+                    <pic:cNvPicPr/>
+                  </pic:nvPicPr>
+                  <pic:blipFill>
+                    <a:blip r:embed="rId70">
+                      <a:extLst>
+                        <a:ext uri="{28A0092B-C50C-407E-A947-70E740481C1C}">
+                          <a14:useLocalDpi xmlns:a14="http://schemas.microsoft.com/office/drawing/2010/main" val="0"/>
+                        </a:ext>
+                      </a:extLst>
+                    </a:blip>
+                    <a:stretch>
+                      <a:fillRect/>
+                    </a:stretch>
+                  </pic:blipFill>
+                  <pic:spPr>
+                    <a:xfrm>
+                      <a:off x="0" y="0"/>
+                      <a:ext cx="3210106" cy="1946985"/>
+                    </a:xfrm>
+                    <a:prstGeom prst="rect">
+                      <a:avLst/>
+                    </a:prstGeom>
+                  </pic:spPr>
+                </pic:pic>
+              </a:graphicData>
+            </a:graphic>
+          </wp:inline>
+        </w:drawing>
+      </w:r>
+    </w:p>
+    <w:p>
+      <w:pPr>
+        <w:pStyle w:val="ListParagraph"/>
+        <w:numPr>
+          <w:ilvl w:val="1"/>
+          <w:numId w:val="2"/>
+        </w:numPr>
+      </w:pPr>
+      <w:hyperlink r:id="rId71" w:history="1">
+        <w:r>
+          <w:rPr>
+            <w:rStyle w:val="Hyperlink"/>
+          </w:rPr>
+          <w:t>www.oracle.com</w:t>
+        </w:r>
+      </w:hyperlink>
+    </w:p>
+    <w:p>
+      <w:pPr>
+        <w:pStyle w:val="ListParagraph"/>
+        <w:numPr>
+          <w:ilvl w:val="2"/>
+          <w:numId w:val="2"/>
+        </w:numPr>
+      </w:pPr>
+      <w:r>
+        <w:rPr>
+          <w:noProof/>
+        </w:rPr>
+        <w:lastRenderedPageBreak/>
+        <w:drawing>
+          <wp:inline distT="0" distB="0" distL="0" distR="0" wp14:anchorId="5B84E27B" wp14:editId="0E17FDC0">
+            <wp:extent cx="3211337" cy="1950819"/>
+            <wp:effectExtent l="0" t="0" r="1905" b="5080"/>
+            <wp:docPr id="11" name="Picture 11" descr="Chart, line chart&#10;&#10;Description automatically generated"/>
+            <wp:cNvGraphicFramePr>
+              <a:graphicFrameLocks xmlns:a="http://schemas.openxmlformats.org/drawingml/2006/main" noChangeAspect="1"/>
+            </wp:cNvGraphicFramePr>
+            <a:graphic xmlns:a="http://schemas.openxmlformats.org/drawingml/2006/main">
+              <a:graphicData uri="http://schemas.openxmlformats.org/drawingml/2006/picture">
+                <pic:pic xmlns:pic="http://schemas.openxmlformats.org/drawingml/2006/picture">
+                  <pic:nvPicPr>
+                    <pic:cNvPr id="11" name="Picture 11" descr="Chart, line chart&#10;&#10;Description automatically generated"/>
+                    <pic:cNvPicPr/>
+                  </pic:nvPicPr>
+                  <pic:blipFill>
+                    <a:blip r:embed="rId72">
+                      <a:extLst>
+                        <a:ext uri="{28A0092B-C50C-407E-A947-70E740481C1C}">
+                          <a14:useLocalDpi xmlns:a14="http://schemas.microsoft.com/office/drawing/2010/main" val="0"/>
+                        </a:ext>
+                      </a:extLst>
+                    </a:blip>
+                    <a:stretch>
+                      <a:fillRect/>
+                    </a:stretch>
+                  </pic:blipFill>
+                  <pic:spPr>
+                    <a:xfrm>
+                      <a:off x="0" y="0"/>
+                      <a:ext cx="3235293" cy="1965372"/>
+                    </a:xfrm>
+                    <a:prstGeom prst="rect">
+                      <a:avLst/>
+                    </a:prstGeom>
+                  </pic:spPr>
+                </pic:pic>
+              </a:graphicData>
+            </a:graphic>
+          </wp:inline>
+        </w:drawing>
+      </w:r>
+    </w:p>
+    <w:p>
+      <w:pPr>
+        <w:pStyle w:val="ListParagraph"/>
+        <w:numPr>
+          <w:ilvl w:val="1"/>
+          <w:numId w:val="2"/>
+        </w:numPr>
+      </w:pPr>
+      <w:hyperlink r:id="rId73" w:history="1">
+        <w:r>
+          <w:rPr>
+            <w:rStyle w:val="Hyperlink"/>
+          </w:rPr>
+          <w:t>www.playstation.jp</w:t>
+        </w:r>
+      </w:hyperlink>
+    </w:p>
+    <w:p>
+      <w:pPr>
+        <w:pStyle w:val="ListParagraph"/>
+        <w:numPr>
+          <w:ilvl w:val="2"/>
+          <w:numId w:val="2"/>
+        </w:numPr>
+      </w:pPr>
+      <w:r>
+        <w:rPr>
+          <w:noProof/>
+        </w:rPr>
+        <w:drawing>
+          <wp:inline distT="0" distB="0" distL="0" distR="0" wp14:anchorId="6F6A7019" wp14:editId="5D6DEE16">
+            <wp:extent cx="3137178" cy="1881301"/>
+            <wp:effectExtent l="0" t="0" r="0" b="0"/>
+            <wp:docPr id="12" name="Picture 12" descr="Chart&#10;&#10;Description automatically generated with medium confidence"/>
+            <wp:cNvGraphicFramePr>
+              <a:graphicFrameLocks xmlns:a="http://schemas.openxmlformats.org/drawingml/2006/main" noChangeAspect="1"/>
+            </wp:cNvGraphicFramePr>
+            <a:graphic xmlns:a="http://schemas.openxmlformats.org/drawingml/2006/main">
+              <a:graphicData uri="http://schemas.openxmlformats.org/drawingml/2006/picture">
+                <pic:pic xmlns:pic="http://schemas.openxmlformats.org/drawingml/2006/picture">
+                  <pic:nvPicPr>
+                    <pic:cNvPr id="12" name="Picture 12" descr="Chart&#10;&#10;Description automatically generated with medium confidence"/>
+                    <pic:cNvPicPr/>
+                  </pic:nvPicPr>
+                  <pic:blipFill>
+                    <a:blip r:embed="rId74">
+                      <a:extLst>
+                        <a:ext uri="{28A0092B-C50C-407E-A947-70E740481C1C}">
+                          <a14:useLocalDpi xmlns:a14="http://schemas.microsoft.com/office/drawing/2010/main" val="0"/>
+                        </a:ext>
+                      </a:extLst>
+                    </a:blip>
+                    <a:stretch>
+                      <a:fillRect/>
+                    </a:stretch>
+                  </pic:blipFill>
+                  <pic:spPr>
+                    <a:xfrm>
+                      <a:off x="0" y="0"/>
+                      <a:ext cx="3168203" cy="1899906"/>
+                    </a:xfrm>
+                    <a:prstGeom prst="rect">
+                      <a:avLst/>
+                    </a:prstGeom>
+                  </pic:spPr>
+                </pic:pic>
+              </a:graphicData>
+            </a:graphic>
+          </wp:inline>
+        </w:drawing>
+      </w:r>
+      <w:r>
+        <w:t xml:space="preserve"> </w:t>
+      </w:r>
     </w:p>
     <w:sectPr>
       <w:pgSz w:w="12240" w:h="15840"/>
@@ -497,6 +3281,95 @@
     </w:lvl>
   </w:abstractNum>
   <w:abstractNum w:abstractNumId="2" w15:restartNumberingAfterBreak="0">
+    <w:nsid w:val="51975024"/>
+    <w:multiLevelType w:val="hybridMultilevel"/>
+    <w:tmpl w:val="21A08378"/>
+    <w:lvl w:ilvl="0" w:tplc="0409000F">
+      <w:start w:val="1"/>
+      <w:numFmt w:val="decimal"/>
+      <w:lvlText w:val="%1."/>
+      <w:lvlJc w:val="left"/>
+      <w:pPr>
+        <w:ind w:left="720" w:hanging="360"/>
+      </w:pPr>
+      <w:rPr>
+        <w:rFonts w:hint="default"/>
+      </w:rPr>
+    </w:lvl>
+    <w:lvl w:ilvl="1" w:tplc="04090019" w:tentative="1">
+      <w:start w:val="1"/>
+      <w:numFmt w:val="lowerLetter"/>
+      <w:lvlText w:val="%2."/>
+      <w:lvlJc w:val="left"/>
+      <w:pPr>
+        <w:ind w:left="1440" w:hanging="360"/>
+      </w:pPr>
+    </w:lvl>
+    <w:lvl w:ilvl="2" w:tplc="0409001B" w:tentative="1">
+      <w:start w:val="1"/>
+      <w:numFmt w:val="lowerRoman"/>
+      <w:lvlText w:val="%3."/>
+      <w:lvlJc w:val="right"/>
+      <w:pPr>
+        <w:ind w:left="2160" w:hanging="180"/>
+      </w:pPr>
+    </w:lvl>
+    <w:lvl w:ilvl="3" w:tplc="0409000F" w:tentative="1">
+      <w:start w:val="1"/>
+      <w:numFmt w:val="decimal"/>
+      <w:lvlText w:val="%4."/>
+      <w:lvlJc w:val="left"/>
+      <w:pPr>
+        <w:ind w:left="2880" w:hanging="360"/>
+      </w:pPr>
+    </w:lvl>
+    <w:lvl w:ilvl="4" w:tplc="04090019" w:tentative="1">
+      <w:start w:val="1"/>
+      <w:numFmt w:val="lowerLetter"/>
+      <w:lvlText w:val="%5."/>
+      <w:lvlJc w:val="left"/>
+      <w:pPr>
+        <w:ind w:left="3600" w:hanging="360"/>
+      </w:pPr>
+    </w:lvl>
+    <w:lvl w:ilvl="5" w:tplc="0409001B" w:tentative="1">
+      <w:start w:val="1"/>
+      <w:numFmt w:val="lowerRoman"/>
+      <w:lvlText w:val="%6."/>
+      <w:lvlJc w:val="right"/>
+      <w:pPr>
+        <w:ind w:left="4320" w:hanging="180"/>
+      </w:pPr>
+    </w:lvl>
+    <w:lvl w:ilvl="6" w:tplc="0409000F" w:tentative="1">
+      <w:start w:val="1"/>
+      <w:numFmt w:val="decimal"/>
+      <w:lvlText w:val="%7."/>
+      <w:lvlJc w:val="left"/>
+      <w:pPr>
+        <w:ind w:left="5040" w:hanging="360"/>
+      </w:pPr>
+    </w:lvl>
+    <w:lvl w:ilvl="7" w:tplc="04090019" w:tentative="1">
+      <w:start w:val="1"/>
+      <w:numFmt w:val="lowerLetter"/>
+      <w:lvlText w:val="%8."/>
+      <w:lvlJc w:val="left"/>
+      <w:pPr>
+        <w:ind w:left="5760" w:hanging="360"/>
+      </w:pPr>
+    </w:lvl>
+    <w:lvl w:ilvl="8" w:tplc="0409001B" w:tentative="1">
+      <w:start w:val="1"/>
+      <w:numFmt w:val="lowerRoman"/>
+      <w:lvlText w:val="%9."/>
+      <w:lvlJc w:val="right"/>
+      <w:pPr>
+        <w:ind w:left="6480" w:hanging="180"/>
+      </w:pPr>
+    </w:lvl>
+  </w:abstractNum>
+  <w:abstractNum w:abstractNumId="3" w15:restartNumberingAfterBreak="0">
     <w:nsid w:val="7BB0703A"/>
     <w:multiLevelType w:val="hybridMultilevel"/>
     <w:tmpl w:val="B3648868"/>
@@ -513,6 +3386,95 @@
       </w:rPr>
     </w:lvl>
     <w:lvl w:ilvl="1" w:tplc="04090019">
+      <w:start w:val="1"/>
+      <w:numFmt w:val="lowerLetter"/>
+      <w:lvlText w:val="%2."/>
+      <w:lvlJc w:val="left"/>
+      <w:pPr>
+        <w:ind w:left="1440" w:hanging="360"/>
+      </w:pPr>
+    </w:lvl>
+    <w:lvl w:ilvl="2" w:tplc="0409001B">
+      <w:start w:val="1"/>
+      <w:numFmt w:val="lowerRoman"/>
+      <w:lvlText w:val="%3."/>
+      <w:lvlJc w:val="right"/>
+      <w:pPr>
+        <w:ind w:left="2160" w:hanging="180"/>
+      </w:pPr>
+    </w:lvl>
+    <w:lvl w:ilvl="3" w:tplc="0409000F" w:tentative="1">
+      <w:start w:val="1"/>
+      <w:numFmt w:val="decimal"/>
+      <w:lvlText w:val="%4."/>
+      <w:lvlJc w:val="left"/>
+      <w:pPr>
+        <w:ind w:left="2880" w:hanging="360"/>
+      </w:pPr>
+    </w:lvl>
+    <w:lvl w:ilvl="4" w:tplc="04090019" w:tentative="1">
+      <w:start w:val="1"/>
+      <w:numFmt w:val="lowerLetter"/>
+      <w:lvlText w:val="%5."/>
+      <w:lvlJc w:val="left"/>
+      <w:pPr>
+        <w:ind w:left="3600" w:hanging="360"/>
+      </w:pPr>
+    </w:lvl>
+    <w:lvl w:ilvl="5" w:tplc="0409001B" w:tentative="1">
+      <w:start w:val="1"/>
+      <w:numFmt w:val="lowerRoman"/>
+      <w:lvlText w:val="%6."/>
+      <w:lvlJc w:val="right"/>
+      <w:pPr>
+        <w:ind w:left="4320" w:hanging="180"/>
+      </w:pPr>
+    </w:lvl>
+    <w:lvl w:ilvl="6" w:tplc="0409000F" w:tentative="1">
+      <w:start w:val="1"/>
+      <w:numFmt w:val="decimal"/>
+      <w:lvlText w:val="%7."/>
+      <w:lvlJc w:val="left"/>
+      <w:pPr>
+        <w:ind w:left="5040" w:hanging="360"/>
+      </w:pPr>
+    </w:lvl>
+    <w:lvl w:ilvl="7" w:tplc="04090019" w:tentative="1">
+      <w:start w:val="1"/>
+      <w:numFmt w:val="lowerLetter"/>
+      <w:lvlText w:val="%8."/>
+      <w:lvlJc w:val="left"/>
+      <w:pPr>
+        <w:ind w:left="5760" w:hanging="360"/>
+      </w:pPr>
+    </w:lvl>
+    <w:lvl w:ilvl="8" w:tplc="0409001B" w:tentative="1">
+      <w:start w:val="1"/>
+      <w:numFmt w:val="lowerRoman"/>
+      <w:lvlText w:val="%9."/>
+      <w:lvlJc w:val="right"/>
+      <w:pPr>
+        <w:ind w:left="6480" w:hanging="180"/>
+      </w:pPr>
+    </w:lvl>
+  </w:abstractNum>
+  <w:abstractNum w:abstractNumId="4" w15:restartNumberingAfterBreak="0">
+    <w:nsid w:val="7EAF65C7"/>
+    <w:multiLevelType w:val="hybridMultilevel"/>
+    <w:tmpl w:val="89F87CB2"/>
+    <w:lvl w:ilvl="0" w:tplc="0409000F">
+      <w:start w:val="1"/>
+      <w:numFmt w:val="decimal"/>
+      <w:lvlText w:val="%1."/>
+      <w:lvlJc w:val="left"/>
+      <w:pPr>
+        <w:ind w:left="720" w:hanging="360"/>
+      </w:pPr>
+      <w:rPr>
+        <w:rFonts w:hint="default"/>
+      </w:rPr>
+    </w:lvl>
+    <w:lvl w:ilvl="1" w:tplc="04090019" w:tentative="1">
       <w:start w:val="1"/>
       <w:numFmt w:val="lowerLetter"/>
       <w:lvlText w:val="%2."/>
@@ -589,10 +3551,16 @@
     <w:abstractNumId w:val="0"/>
   </w:num>
   <w:num w:numId="2" w16cid:durableId="1275208394">
-    <w:abstractNumId w:val="2"/>
+    <w:abstractNumId w:val="3"/>
   </w:num>
   <w:num w:numId="3" w16cid:durableId="258954841">
     <w:abstractNumId w:val="1"/>
+  </w:num>
+  <w:num w:numId="4" w16cid:durableId="1333994683">
+    <w:abstractNumId w:val="4"/>
+  </w:num>
+  <w:num w:numId="5" w16cid:durableId="1277057043">
+    <w:abstractNumId w:val="2"/>
   </w:num>
 </w:numbering>
 </file>
@@ -995,6 +3963,7 @@
   <w:style w:type="character" w:default="1" w:styleId="DefaultParagraphFont">
     <w:name w:val="Default Paragraph Font"/>
     <w:uiPriority w:val="1"/>
+    <w:semiHidden/>
     <w:unhideWhenUsed/>
   </w:style>
   <w:style w:type="table" w:default="1" w:styleId="TableNormal">

</xml_diff>